<commit_message>
Finished HITS connection details.
</commit_message>
<xml_diff>
--- a/SIF3InfraREST/documentation/UseCases/HITS/SIF3 Framework Consumer and HITS.docx
+++ b/SIF3InfraREST/documentation/UseCases/HITS/SIF3 Framework Consumer and HITS.docx
@@ -78,9 +78,9 @@
         </w:rPr>
         <w:drawing>
           <wp:inline distT="0" distB="0" distL="0" distR="0">
-            <wp:extent cx="5255812" cy="2401724"/>
-            <wp:effectExtent l="0" t="0" r="2540" b="0"/>
-            <wp:docPr id="1" name="Picture 1" descr="C:\Dropbox\Systemic\SIF3Framework\SIF3HITSEnvInfoPage.jpg"/>
+            <wp:extent cx="6027088" cy="3013544"/>
+            <wp:effectExtent l="0" t="0" r="0" b="0"/>
+            <wp:docPr id="2" name="Picture 2"/>
             <wp:cNvGraphicFramePr>
               <a:graphicFrameLocks xmlns:a="http://schemas.openxmlformats.org/drawingml/2006/main" noChangeAspect="1"/>
             </wp:cNvGraphicFramePr>
@@ -88,10 +88,8 @@
               <a:graphicData uri="http://schemas.openxmlformats.org/drawingml/2006/picture">
                 <pic:pic xmlns:pic="http://schemas.openxmlformats.org/drawingml/2006/picture">
                   <pic:nvPicPr>
-                    <pic:cNvPr id="0" name="Picture 1" descr="C:\Dropbox\Systemic\SIF3Framework\SIF3HITSEnvInfoPage.jpg"/>
-                    <pic:cNvPicPr>
-                      <a:picLocks noChangeAspect="1" noChangeArrowheads="1"/>
-                    </pic:cNvPicPr>
+                    <pic:cNvPr id="0" name="SIF3HITSEnvInfoPage.jpg"/>
+                    <pic:cNvPicPr/>
                   </pic:nvPicPr>
                   <pic:blipFill>
                     <a:blip r:embed="rId8">
@@ -101,23 +99,18 @@
                         </a:ext>
                       </a:extLst>
                     </a:blip>
-                    <a:srcRect/>
                     <a:stretch>
                       <a:fillRect/>
                     </a:stretch>
                   </pic:blipFill>
-                  <pic:spPr bwMode="auto">
+                  <pic:spPr>
                     <a:xfrm>
                       <a:off x="0" y="0"/>
-                      <a:ext cx="5256256" cy="2401927"/>
+                      <a:ext cx="6034007" cy="3017003"/>
                     </a:xfrm>
                     <a:prstGeom prst="rect">
                       <a:avLst/>
                     </a:prstGeom>
-                    <a:noFill/>
-                    <a:ln>
-                      <a:noFill/>
-                    </a:ln>
                   </pic:spPr>
                 </pic:pic>
               </a:graphicData>
@@ -135,27 +128,14 @@
       <w:r>
         <w:t xml:space="preserve">Figure </w:t>
       </w:r>
-      <w:r>
-        <w:fldChar w:fldCharType="begin"/>
-      </w:r>
-      <w:r>
-        <w:instrText xml:space="preserve"> SEQ Figure \* ARABIC </w:instrText>
-      </w:r>
-      <w:r>
-        <w:fldChar w:fldCharType="separate"/>
-      </w:r>
-      <w:r>
-        <w:rPr>
-          <w:noProof/>
-        </w:rPr>
-        <w:t>1</w:t>
-      </w:r>
-      <w:r>
-        <w:rPr>
-          <w:noProof/>
-        </w:rPr>
-        <w:fldChar w:fldCharType="end"/>
-      </w:r>
+      <w:fldSimple w:instr=" SEQ Figure \* ARABIC ">
+        <w:r>
+          <w:rPr>
+            <w:noProof/>
+          </w:rPr>
+          <w:t>1</w:t>
+        </w:r>
+      </w:fldSimple>
       <w:bookmarkEnd w:id="0"/>
       <w:r>
         <w:t>: SIF3 HITS Environment Page</w:t>
@@ -234,6 +214,7 @@
         </w:numPr>
       </w:pPr>
       <w:r>
+        <w:lastRenderedPageBreak/>
         <w:t>Create a copy of one of these templates in the same directory and name it something like HITS.xml</w:t>
       </w:r>
     </w:p>
@@ -246,7 +227,6 @@
         </w:numPr>
       </w:pPr>
       <w:r>
-        <w:lastRenderedPageBreak/>
         <w:t xml:space="preserve">Open the newly created HITS.xml file and put the value of the “SIF </w:t>
       </w:r>
       <w:proofErr w:type="spellStart"/>
@@ -1247,7 +1227,6 @@
         <w:t>. The table below states the name of the property and what it must be set to.</w:t>
       </w:r>
     </w:p>
-    <w:p/>
     <w:tbl>
       <w:tblPr>
         <w:tblStyle w:val="TableGrid"/>
@@ -1257,12 +1236,12 @@
       </w:tblPr>
       <w:tblGrid>
         <w:gridCol w:w="2548"/>
-        <w:gridCol w:w="6308"/>
+        <w:gridCol w:w="4394"/>
       </w:tblGrid>
       <w:tr>
         <w:tc>
           <w:tcPr>
-            <w:tcW w:w="1843" w:type="dxa"/>
+            <w:tcW w:w="2548" w:type="dxa"/>
             <w:shd w:val="clear" w:color="auto" w:fill="F2F2F2" w:themeFill="background1" w:themeFillShade="F2"/>
           </w:tcPr>
           <w:p>
@@ -1310,7 +1289,7 @@
       <w:tr>
         <w:tc>
           <w:tcPr>
-            <w:tcW w:w="1843" w:type="dxa"/>
+            <w:tcW w:w="2548" w:type="dxa"/>
           </w:tcPr>
           <w:p>
             <w:pPr>
@@ -1352,7 +1331,7 @@
       <w:tr>
         <w:tc>
           <w:tcPr>
-            <w:tcW w:w="1843" w:type="dxa"/>
+            <w:tcW w:w="2548" w:type="dxa"/>
           </w:tcPr>
           <w:p>
             <w:pPr>
@@ -1461,7 +1440,7 @@
       <w:tr>
         <w:tc>
           <w:tcPr>
-            <w:tcW w:w="1843" w:type="dxa"/>
+            <w:tcW w:w="2548" w:type="dxa"/>
           </w:tcPr>
           <w:p>
             <w:pPr>
@@ -1552,7 +1531,7 @@
       <w:tr>
         <w:tc>
           <w:tcPr>
-            <w:tcW w:w="1843" w:type="dxa"/>
+            <w:tcW w:w="2548" w:type="dxa"/>
           </w:tcPr>
           <w:p>
             <w:pPr>
@@ -1661,7 +1640,7 @@
       <w:tr>
         <w:tc>
           <w:tcPr>
-            <w:tcW w:w="1843" w:type="dxa"/>
+            <w:tcW w:w="2548" w:type="dxa"/>
           </w:tcPr>
           <w:p>
             <w:pPr>
@@ -1679,13 +1658,6 @@
               <w:t>env.baseURI</w:t>
             </w:r>
             <w:proofErr w:type="spellEnd"/>
-            <w:r>
-              <w:rPr>
-                <w:sz w:val="20"/>
-                <w:szCs w:val="20"/>
-              </w:rPr>
-              <w:t>*</w:t>
-            </w:r>
           </w:p>
         </w:tc>
         <w:tc>
@@ -1704,14 +1676,56 @@
                 <w:sz w:val="20"/>
                 <w:szCs w:val="20"/>
               </w:rPr>
-              <w:t>http://hits.dev.nsip.edu.au/SIF3InfraREST/hits/environments</w:t>
-            </w:r>
-            <w:r>
-              <w:rPr>
-                <w:sz w:val="20"/>
-                <w:szCs w:val="20"/>
-              </w:rPr>
-              <w:t>/environment</w:t>
+              <w:t xml:space="preserve">Value of  “Create Environment URL” from </w:t>
+            </w:r>
+            <w:r>
+              <w:rPr>
+                <w:sz w:val="20"/>
+                <w:szCs w:val="20"/>
+              </w:rPr>
+              <w:fldChar w:fldCharType="begin"/>
+            </w:r>
+            <w:r>
+              <w:rPr>
+                <w:sz w:val="20"/>
+                <w:szCs w:val="20"/>
+              </w:rPr>
+              <w:instrText xml:space="preserve"> REF _Ref448391935 \h  \* MERGEFORMAT </w:instrText>
+            </w:r>
+            <w:r>
+              <w:rPr>
+                <w:sz w:val="20"/>
+                <w:szCs w:val="20"/>
+              </w:rPr>
+            </w:r>
+            <w:r>
+              <w:rPr>
+                <w:sz w:val="20"/>
+                <w:szCs w:val="20"/>
+              </w:rPr>
+              <w:fldChar w:fldCharType="separate"/>
+            </w:r>
+            <w:r>
+              <w:rPr>
+                <w:sz w:val="20"/>
+                <w:szCs w:val="20"/>
+              </w:rPr>
+              <w:t xml:space="preserve">Figure </w:t>
+            </w:r>
+            <w:r>
+              <w:rPr>
+                <w:noProof/>
+                <w:sz w:val="20"/>
+                <w:szCs w:val="20"/>
+              </w:rPr>
+              <w:t>1</w:t>
+            </w:r>
+            <w:r>
+              <w:rPr>
+                <w:sz w:val="20"/>
+                <w:szCs w:val="20"/>
+              </w:rPr>
+              <w:fldChar w:fldCharType="end"/>
             </w:r>
           </w:p>
         </w:tc>
@@ -1719,7 +1733,7 @@
       <w:tr>
         <w:tc>
           <w:tcPr>
-            <w:tcW w:w="1843" w:type="dxa"/>
+            <w:tcW w:w="2548" w:type="dxa"/>
           </w:tcPr>
           <w:p>
             <w:pPr>
@@ -1774,7 +1788,7 @@
       <w:tr>
         <w:tc>
           <w:tcPr>
-            <w:tcW w:w="1843" w:type="dxa"/>
+            <w:tcW w:w="2548" w:type="dxa"/>
           </w:tcPr>
           <w:p>
             <w:pPr>
@@ -1823,43 +1837,552 @@
                 <w:sz w:val="20"/>
                 <w:szCs w:val="20"/>
               </w:rPr>
-              <w:t>false</w:t>
+              <w:t>f</w:t>
+            </w:r>
+            <w:r>
+              <w:rPr>
+                <w:sz w:val="20"/>
+                <w:szCs w:val="20"/>
+              </w:rPr>
+              <w:t>alse</w:t>
             </w:r>
           </w:p>
         </w:tc>
       </w:tr>
     </w:tbl>
     <w:p>
-      <w:r>
-        <w:t xml:space="preserve">*This value is not </w:t>
+      <w:pPr>
+        <w:rPr>
+          <w:sz w:val="18"/>
+          <w:szCs w:val="18"/>
+        </w:rPr>
+      </w:pPr>
+      <w:r>
+        <w:rPr>
+          <w:sz w:val="18"/>
+          <w:szCs w:val="18"/>
+        </w:rPr>
+        <w:t xml:space="preserve">*This value is not shown in </w:t>
+      </w:r>
+      <w:r>
+        <w:rPr>
+          <w:sz w:val="18"/>
+          <w:szCs w:val="18"/>
+        </w:rPr>
+        <w:fldChar w:fldCharType="begin"/>
+      </w:r>
+      <w:r>
+        <w:rPr>
+          <w:sz w:val="18"/>
+          <w:szCs w:val="18"/>
+        </w:rPr>
+        <w:instrText xml:space="preserve"> REF _Ref448391935 \h </w:instrText>
+      </w:r>
+      <w:r>
+        <w:rPr>
+          <w:sz w:val="18"/>
+          <w:szCs w:val="18"/>
+        </w:rPr>
+      </w:r>
+      <w:r>
+        <w:rPr>
+          <w:sz w:val="18"/>
+          <w:szCs w:val="18"/>
+        </w:rPr>
+        <w:instrText xml:space="preserve"> \* MERGEFORMAT </w:instrText>
+      </w:r>
+      <w:r>
+        <w:rPr>
+          <w:sz w:val="18"/>
+          <w:szCs w:val="18"/>
+        </w:rPr>
+        <w:fldChar w:fldCharType="separate"/>
+      </w:r>
+      <w:r>
+        <w:rPr>
+          <w:sz w:val="18"/>
+          <w:szCs w:val="18"/>
+        </w:rPr>
+        <w:t xml:space="preserve">Figure </w:t>
+      </w:r>
+      <w:r>
+        <w:rPr>
+          <w:noProof/>
+          <w:sz w:val="18"/>
+          <w:szCs w:val="18"/>
+        </w:rPr>
+        <w:t>1</w:t>
+      </w:r>
+      <w:r>
+        <w:rPr>
+          <w:sz w:val="18"/>
+          <w:szCs w:val="18"/>
+        </w:rPr>
+        <w:fldChar w:fldCharType="end"/>
+      </w:r>
+      <w:r>
+        <w:rPr>
+          <w:sz w:val="18"/>
+          <w:szCs w:val="18"/>
+        </w:rPr>
+        <w:t>. Please use the value given in this table.</w:t>
+      </w:r>
+    </w:p>
+    <w:p/>
+    <w:p>
+      <w:r>
+        <w:t>If the “</w:t>
+      </w:r>
+      <w:proofErr w:type="spellStart"/>
+      <w:r>
+        <w:t>sessionToken</w:t>
+      </w:r>
+      <w:proofErr w:type="spellEnd"/>
+      <w:r>
+        <w:t>” and “</w:t>
+      </w:r>
+      <w:r>
+        <w:t>Environment URL</w:t>
+      </w:r>
+      <w:r>
+        <w:t xml:space="preserve">” </w:t>
+      </w:r>
+      <w:r>
+        <w:t xml:space="preserve">from </w:t>
+      </w:r>
+      <w:r>
+        <w:fldChar w:fldCharType="begin"/>
+      </w:r>
+      <w:r>
+        <w:instrText xml:space="preserve"> REF _Ref448391935 \h  \* MERGEFORMAT </w:instrText>
+      </w:r>
+      <w:r>
+        <w:fldChar w:fldCharType="separate"/>
+      </w:r>
+      <w:r>
+        <w:t xml:space="preserve">Figure </w:t>
+      </w:r>
+      <w:r>
+        <w:rPr>
+          <w:noProof/>
+        </w:rPr>
+        <w:t>1</w:t>
+      </w:r>
+      <w:r>
+        <w:fldChar w:fldCharType="end"/>
+      </w:r>
+      <w:r>
+        <w:t xml:space="preserve"> are set then it means that a SIF Environment is already created and you want your consumer to connect to this existin</w:t>
       </w:r>
       <w:bookmarkStart w:id="1" w:name="_GoBack"/>
       <w:bookmarkEnd w:id="1"/>
       <w:r>
-        <w:t xml:space="preserve">shown in </w:t>
-      </w:r>
-      <w:r>
+        <w:t xml:space="preserve">g environment. In this case you need to set the following additional properties in the </w:t>
+      </w:r>
+      <w:proofErr w:type="spellStart"/>
+      <w:r>
+        <w:t>StudentConsumer.properties</w:t>
+      </w:r>
+      <w:proofErr w:type="spellEnd"/>
+      <w:r>
+        <w:t xml:space="preserve"> file:</w:t>
+      </w:r>
+    </w:p>
+    <w:tbl>
+      <w:tblPr>
+        <w:tblStyle w:val="TableGrid"/>
+        <w:tblW w:w="0" w:type="auto"/>
+        <w:tblInd w:w="108" w:type="dxa"/>
+        <w:tblLook w:val="04A0" w:firstRow="1" w:lastRow="0" w:firstColumn="1" w:lastColumn="0" w:noHBand="0" w:noVBand="1"/>
+      </w:tblPr>
+      <w:tblGrid>
+        <w:gridCol w:w="2575"/>
+        <w:gridCol w:w="4394"/>
+      </w:tblGrid>
+      <w:tr>
+        <w:tc>
+          <w:tcPr>
+            <w:tcW w:w="2575" w:type="dxa"/>
+            <w:shd w:val="clear" w:color="auto" w:fill="F2F2F2" w:themeFill="background1" w:themeFillShade="F2"/>
+          </w:tcPr>
+          <w:p>
+            <w:pPr>
+              <w:rPr>
+                <w:b/>
+                <w:sz w:val="20"/>
+                <w:szCs w:val="20"/>
+              </w:rPr>
+            </w:pPr>
+            <w:r>
+              <w:rPr>
+                <w:b/>
+                <w:sz w:val="20"/>
+                <w:szCs w:val="20"/>
+              </w:rPr>
+              <w:t>Property Name</w:t>
+            </w:r>
+          </w:p>
+        </w:tc>
+        <w:tc>
+          <w:tcPr>
+            <w:tcW w:w="4394" w:type="dxa"/>
+            <w:shd w:val="clear" w:color="auto" w:fill="F2F2F2" w:themeFill="background1" w:themeFillShade="F2"/>
+          </w:tcPr>
+          <w:p>
+            <w:pPr>
+              <w:rPr>
+                <w:b/>
+                <w:sz w:val="20"/>
+                <w:szCs w:val="20"/>
+              </w:rPr>
+            </w:pPr>
+            <w:r>
+              <w:rPr>
+                <w:b/>
+                <w:sz w:val="20"/>
+                <w:szCs w:val="20"/>
+              </w:rPr>
+              <w:t>Value</w:t>
+            </w:r>
+          </w:p>
+        </w:tc>
+      </w:tr>
+      <w:tr>
+        <w:tc>
+          <w:tcPr>
+            <w:tcW w:w="2575" w:type="dxa"/>
+          </w:tcPr>
+          <w:p>
+            <w:pPr>
+              <w:rPr>
+                <w:rFonts w:cstheme="minorHAnsi"/>
+                <w:sz w:val="20"/>
+                <w:szCs w:val="20"/>
+              </w:rPr>
+            </w:pPr>
+            <w:proofErr w:type="spellStart"/>
+            <w:r>
+              <w:rPr>
+                <w:rFonts w:cstheme="minorHAnsi"/>
+                <w:sz w:val="20"/>
+                <w:szCs w:val="20"/>
+              </w:rPr>
+              <w:t>env.use.existing</w:t>
+            </w:r>
+            <w:proofErr w:type="spellEnd"/>
+            <w:r>
+              <w:rPr>
+                <w:rFonts w:cstheme="minorHAnsi"/>
+                <w:sz w:val="20"/>
+                <w:szCs w:val="20"/>
+              </w:rPr>
+              <w:t>*</w:t>
+            </w:r>
+          </w:p>
+        </w:tc>
+        <w:tc>
+          <w:tcPr>
+            <w:tcW w:w="4394" w:type="dxa"/>
+          </w:tcPr>
+          <w:p>
+            <w:pPr>
+              <w:rPr>
+                <w:sz w:val="20"/>
+                <w:szCs w:val="20"/>
+              </w:rPr>
+            </w:pPr>
+            <w:r>
+              <w:rPr>
+                <w:sz w:val="20"/>
+                <w:szCs w:val="20"/>
+              </w:rPr>
+              <w:t>true</w:t>
+            </w:r>
+          </w:p>
+        </w:tc>
+      </w:tr>
+      <w:tr>
+        <w:tc>
+          <w:tcPr>
+            <w:tcW w:w="2575" w:type="dxa"/>
+          </w:tcPr>
+          <w:p>
+            <w:pPr>
+              <w:rPr>
+                <w:rFonts w:cstheme="minorHAnsi"/>
+                <w:sz w:val="20"/>
+                <w:szCs w:val="20"/>
+              </w:rPr>
+            </w:pPr>
+            <w:proofErr w:type="spellStart"/>
+            <w:r>
+              <w:rPr>
+                <w:rFonts w:cstheme="minorHAnsi"/>
+                <w:sz w:val="20"/>
+                <w:szCs w:val="20"/>
+              </w:rPr>
+              <w:t>env.existing.sessionToken</w:t>
+            </w:r>
+            <w:proofErr w:type="spellEnd"/>
+          </w:p>
+        </w:tc>
+        <w:tc>
+          <w:tcPr>
+            <w:tcW w:w="4394" w:type="dxa"/>
+          </w:tcPr>
+          <w:p>
+            <w:pPr>
+              <w:rPr>
+                <w:sz w:val="20"/>
+                <w:szCs w:val="20"/>
+              </w:rPr>
+            </w:pPr>
+            <w:r>
+              <w:rPr>
+                <w:sz w:val="20"/>
+                <w:szCs w:val="20"/>
+              </w:rPr>
+              <w:t>Value of “</w:t>
+            </w:r>
+            <w:proofErr w:type="spellStart"/>
+            <w:r>
+              <w:rPr>
+                <w:sz w:val="20"/>
+                <w:szCs w:val="20"/>
+              </w:rPr>
+              <w:t>sessionToken</w:t>
+            </w:r>
+            <w:proofErr w:type="spellEnd"/>
+            <w:r>
+              <w:rPr>
+                <w:sz w:val="20"/>
+                <w:szCs w:val="20"/>
+              </w:rPr>
+              <w:t xml:space="preserve">” from </w:t>
+            </w:r>
+            <w:r>
+              <w:rPr>
+                <w:sz w:val="20"/>
+                <w:szCs w:val="20"/>
+              </w:rPr>
+              <w:fldChar w:fldCharType="begin"/>
+            </w:r>
+            <w:r>
+              <w:rPr>
+                <w:sz w:val="20"/>
+                <w:szCs w:val="20"/>
+              </w:rPr>
+              <w:instrText xml:space="preserve"> REF _Ref448391935 \h  \* MERGEFORMAT </w:instrText>
+            </w:r>
+            <w:r>
+              <w:rPr>
+                <w:sz w:val="20"/>
+                <w:szCs w:val="20"/>
+              </w:rPr>
+            </w:r>
+            <w:r>
+              <w:rPr>
+                <w:sz w:val="20"/>
+                <w:szCs w:val="20"/>
+              </w:rPr>
+              <w:fldChar w:fldCharType="separate"/>
+            </w:r>
+            <w:r>
+              <w:rPr>
+                <w:sz w:val="20"/>
+                <w:szCs w:val="20"/>
+              </w:rPr>
+              <w:t xml:space="preserve">Figure </w:t>
+            </w:r>
+            <w:r>
+              <w:rPr>
+                <w:noProof/>
+                <w:sz w:val="20"/>
+                <w:szCs w:val="20"/>
+              </w:rPr>
+              <w:t>1</w:t>
+            </w:r>
+            <w:r>
+              <w:rPr>
+                <w:sz w:val="20"/>
+                <w:szCs w:val="20"/>
+              </w:rPr>
+              <w:fldChar w:fldCharType="end"/>
+            </w:r>
+          </w:p>
+        </w:tc>
+      </w:tr>
+      <w:tr>
+        <w:tc>
+          <w:tcPr>
+            <w:tcW w:w="2575" w:type="dxa"/>
+          </w:tcPr>
+          <w:p>
+            <w:pPr>
+              <w:rPr>
+                <w:rFonts w:cstheme="minorHAnsi"/>
+                <w:sz w:val="20"/>
+                <w:szCs w:val="20"/>
+              </w:rPr>
+            </w:pPr>
+            <w:proofErr w:type="spellStart"/>
+            <w:r>
+              <w:rPr>
+                <w:rFonts w:cstheme="minorHAnsi"/>
+                <w:sz w:val="20"/>
+                <w:szCs w:val="20"/>
+              </w:rPr>
+              <w:t>env.existing.environmentURI</w:t>
+            </w:r>
+            <w:proofErr w:type="spellEnd"/>
+          </w:p>
+        </w:tc>
+        <w:tc>
+          <w:tcPr>
+            <w:tcW w:w="4394" w:type="dxa"/>
+          </w:tcPr>
+          <w:p>
+            <w:pPr>
+              <w:rPr>
+                <w:sz w:val="20"/>
+                <w:szCs w:val="20"/>
+              </w:rPr>
+            </w:pPr>
+            <w:r>
+              <w:rPr>
+                <w:sz w:val="20"/>
+                <w:szCs w:val="20"/>
+              </w:rPr>
+              <w:t xml:space="preserve">Value of “Environment URL” from </w:t>
+            </w:r>
+            <w:r>
+              <w:rPr>
+                <w:sz w:val="20"/>
+                <w:szCs w:val="20"/>
+              </w:rPr>
+              <w:fldChar w:fldCharType="begin"/>
+            </w:r>
+            <w:r>
+              <w:rPr>
+                <w:sz w:val="20"/>
+                <w:szCs w:val="20"/>
+              </w:rPr>
+              <w:instrText xml:space="preserve"> REF _Ref448391935 \h  \* MERGEFORMAT </w:instrText>
+            </w:r>
+            <w:r>
+              <w:rPr>
+                <w:sz w:val="20"/>
+                <w:szCs w:val="20"/>
+              </w:rPr>
+            </w:r>
+            <w:r>
+              <w:rPr>
+                <w:sz w:val="20"/>
+                <w:szCs w:val="20"/>
+              </w:rPr>
+              <w:fldChar w:fldCharType="separate"/>
+            </w:r>
+            <w:r>
+              <w:rPr>
+                <w:sz w:val="20"/>
+                <w:szCs w:val="20"/>
+              </w:rPr>
+              <w:t xml:space="preserve">Figure </w:t>
+            </w:r>
+            <w:r>
+              <w:rPr>
+                <w:noProof/>
+                <w:sz w:val="20"/>
+                <w:szCs w:val="20"/>
+              </w:rPr>
+              <w:t>1</w:t>
+            </w:r>
+            <w:r>
+              <w:rPr>
+                <w:sz w:val="20"/>
+                <w:szCs w:val="20"/>
+              </w:rPr>
+              <w:fldChar w:fldCharType="end"/>
+            </w:r>
+          </w:p>
+        </w:tc>
+      </w:tr>
+    </w:tbl>
+    <w:p>
+      <w:pPr>
+        <w:rPr>
+          <w:sz w:val="18"/>
+          <w:szCs w:val="18"/>
+        </w:rPr>
+      </w:pPr>
+      <w:r>
+        <w:rPr>
+          <w:sz w:val="18"/>
+          <w:szCs w:val="18"/>
+        </w:rPr>
+        <w:t xml:space="preserve">*This value is not shown in </w:t>
+      </w:r>
+      <w:r>
+        <w:rPr>
+          <w:sz w:val="18"/>
+          <w:szCs w:val="18"/>
+        </w:rPr>
         <w:fldChar w:fldCharType="begin"/>
       </w:r>
       <w:r>
+        <w:rPr>
+          <w:sz w:val="18"/>
+          <w:szCs w:val="18"/>
+        </w:rPr>
         <w:instrText xml:space="preserve"> REF _Ref448391935 \h </w:instrText>
       </w:r>
       <w:r>
+        <w:rPr>
+          <w:sz w:val="18"/>
+          <w:szCs w:val="18"/>
+        </w:rPr>
+      </w:r>
+      <w:r>
+        <w:rPr>
+          <w:sz w:val="18"/>
+          <w:szCs w:val="18"/>
+        </w:rPr>
+        <w:instrText xml:space="preserve"> \* MERGEFORMAT </w:instrText>
+      </w:r>
+      <w:r>
+        <w:rPr>
+          <w:sz w:val="18"/>
+          <w:szCs w:val="18"/>
+        </w:rPr>
         <w:fldChar w:fldCharType="separate"/>
       </w:r>
       <w:r>
+        <w:rPr>
+          <w:sz w:val="18"/>
+          <w:szCs w:val="18"/>
+        </w:rPr>
         <w:t xml:space="preserve">Figure </w:t>
       </w:r>
       <w:r>
         <w:rPr>
           <w:noProof/>
+          <w:sz w:val="18"/>
+          <w:szCs w:val="18"/>
         </w:rPr>
         <w:t>1</w:t>
       </w:r>
       <w:r>
+        <w:rPr>
+          <w:sz w:val="18"/>
+          <w:szCs w:val="18"/>
+        </w:rPr>
         <w:fldChar w:fldCharType="end"/>
       </w:r>
       <w:r>
+        <w:rPr>
+          <w:sz w:val="18"/>
+          <w:szCs w:val="18"/>
+        </w:rPr>
         <w:t>. Please use the value given in this table.</w:t>
       </w:r>
     </w:p>
@@ -1869,6 +2392,7 @@
         <w:rPr>
           <w:b/>
         </w:rPr>
+        <w:lastRenderedPageBreak/>
         <w:t>Step 3</w:t>
       </w:r>
       <w:r>
@@ -3089,7 +3613,7 @@
 </file>
 
 <file path=customXml/itemProps1.xml><?xml version="1.0" encoding="utf-8"?>
-<ds:datastoreItem xmlns:ds="http://schemas.openxmlformats.org/officeDocument/2006/customXml" ds:itemID="{815D5097-E3CD-4D54-A5B1-D4EAD95A25C4}">
+<ds:datastoreItem xmlns:ds="http://schemas.openxmlformats.org/officeDocument/2006/customXml" ds:itemID="{6F8B4EF1-D171-4A1A-B03F-E7B15898E1B1}">
   <ds:schemaRefs>
     <ds:schemaRef ds:uri="http://schemas.openxmlformats.org/officeDocument/2006/bibliography"/>
   </ds:schemaRefs>

</xml_diff>

<commit_message>
Fixed a few typos.
</commit_message>
<xml_diff>
--- a/SIF3InfraREST/documentation/UseCases/HITS/SIF3 Framework Consumer and HITS.docx
+++ b/SIF3InfraREST/documentation/UseCases/HITS/SIF3 Framework Consumer and HITS.docx
@@ -128,14 +128,27 @@
       <w:r>
         <w:t xml:space="preserve">Figure </w:t>
       </w:r>
-      <w:fldSimple w:instr=" SEQ Figure \* ARABIC ">
-        <w:r>
-          <w:rPr>
-            <w:noProof/>
-          </w:rPr>
-          <w:t>1</w:t>
-        </w:r>
-      </w:fldSimple>
+      <w:r>
+        <w:fldChar w:fldCharType="begin"/>
+      </w:r>
+      <w:r>
+        <w:instrText xml:space="preserve"> SEQ Figure \* ARABIC </w:instrText>
+      </w:r>
+      <w:r>
+        <w:fldChar w:fldCharType="separate"/>
+      </w:r>
+      <w:r>
+        <w:rPr>
+          <w:noProof/>
+        </w:rPr>
+        <w:t>1</w:t>
+      </w:r>
+      <w:r>
+        <w:rPr>
+          <w:noProof/>
+        </w:rPr>
+        <w:fldChar w:fldCharType="end"/>
+      </w:r>
       <w:bookmarkEnd w:id="0"/>
       <w:r>
         <w:t>: SIF3 HITS Environment Page</w:t>
@@ -182,15 +195,7 @@
       </w:r>
       <w:proofErr w:type="spellEnd"/>
       <w:r>
-        <w:t>&gt;/</w:t>
-      </w:r>
-      <w:proofErr w:type="spellStart"/>
-      <w:r>
-        <w:t>config</w:t>
-      </w:r>
-      <w:proofErr w:type="spellEnd"/>
-      <w:r>
-        <w:t>/environments</w:t>
+        <w:t>&gt;/config/environments</w:t>
       </w:r>
       <w:r>
         <w:t xml:space="preserve">/consumer/template. There is most likely an environment template called </w:t>
@@ -1184,15 +1189,7 @@
       </w:r>
       <w:proofErr w:type="spellEnd"/>
       <w:r>
-        <w:t>&gt;/</w:t>
-      </w:r>
-      <w:proofErr w:type="spellStart"/>
-      <w:r>
-        <w:t>config</w:t>
-      </w:r>
-      <w:proofErr w:type="spellEnd"/>
-      <w:r>
-        <w:t xml:space="preserve">/consumers.  Let’s assume you have a properties file called </w:t>
+        <w:t xml:space="preserve">&gt;/config/consumers.  Let’s assume you have a properties file called </w:t>
       </w:r>
       <w:proofErr w:type="spellStart"/>
       <w:r>
@@ -1883,13 +1880,13 @@
           <w:sz w:val="18"/>
           <w:szCs w:val="18"/>
         </w:rPr>
+        <w:instrText xml:space="preserve"> \* MERGEFORMAT </w:instrText>
       </w:r>
       <w:r>
         <w:rPr>
           <w:sz w:val="18"/>
           <w:szCs w:val="18"/>
         </w:rPr>
-        <w:instrText xml:space="preserve"> \* MERGEFORMAT </w:instrText>
       </w:r>
       <w:r>
         <w:rPr>
@@ -1939,13 +1936,7 @@
       </w:r>
       <w:proofErr w:type="spellEnd"/>
       <w:r>
-        <w:t>” and “</w:t>
-      </w:r>
-      <w:r>
-        <w:t>Environment URL</w:t>
-      </w:r>
-      <w:r>
-        <w:t xml:space="preserve">” </w:t>
+        <w:t xml:space="preserve">” and “Environment URL” </w:t>
       </w:r>
       <w:r>
         <w:t xml:space="preserve">from </w:t>
@@ -1972,12 +1963,12 @@
         <w:fldChar w:fldCharType="end"/>
       </w:r>
       <w:r>
-        <w:t xml:space="preserve"> are set then it means that a SIF Environment is already created and you want your consumer to connect to this existin</w:t>
+        <w:t xml:space="preserve"> are set then </w:t>
       </w:r>
       <w:bookmarkStart w:id="1" w:name="_GoBack"/>
       <w:bookmarkEnd w:id="1"/>
       <w:r>
-        <w:t xml:space="preserve">g environment. In this case you need to set the following additional properties in the </w:t>
+        <w:t xml:space="preserve">a SIF Environment is already created and you want your consumer to connect to this existing environment. In this case you need to set the following additional properties in the </w:t>
       </w:r>
       <w:proofErr w:type="spellStart"/>
       <w:r>
@@ -2341,13 +2332,13 @@
           <w:sz w:val="18"/>
           <w:szCs w:val="18"/>
         </w:rPr>
+        <w:instrText xml:space="preserve"> \* MERGEFORMAT </w:instrText>
       </w:r>
       <w:r>
         <w:rPr>
           <w:sz w:val="18"/>
           <w:szCs w:val="18"/>
         </w:rPr>
-        <w:instrText xml:space="preserve"> \* MERGEFORMAT </w:instrText>
       </w:r>
       <w:r>
         <w:rPr>
@@ -2392,15 +2383,15 @@
         <w:rPr>
           <w:b/>
         </w:rPr>
+        <w:t>Step 3</w:t>
+      </w:r>
+      <w:r>
+        <w:t>: Start your Consumer</w:t>
+      </w:r>
+    </w:p>
+    <w:p>
+      <w:r>
         <w:lastRenderedPageBreak/>
-        <w:t>Step 3</w:t>
-      </w:r>
-      <w:r>
-        <w:t>: Start your Consumer</w:t>
-      </w:r>
-    </w:p>
-    <w:p>
-      <w:r>
         <w:t xml:space="preserve">After you have applied the configurations in the previous two steps you should be able to start your consumer. Please ensure that your consumer uses the correct properties file (the one you changed in step 2 above). Verify this by looking </w:t>
       </w:r>
       <w:r>
@@ -3613,7 +3604,7 @@
 </file>
 
 <file path=customXml/itemProps1.xml><?xml version="1.0" encoding="utf-8"?>
-<ds:datastoreItem xmlns:ds="http://schemas.openxmlformats.org/officeDocument/2006/customXml" ds:itemID="{6F8B4EF1-D171-4A1A-B03F-E7B15898E1B1}">
+<ds:datastoreItem xmlns:ds="http://schemas.openxmlformats.org/officeDocument/2006/customXml" ds:itemID="{5409E112-8FF8-42D4-B151-A22DBF5A4791}">
   <ds:schemaRefs>
     <ds:schemaRef ds:uri="http://schemas.openxmlformats.org/officeDocument/2006/bibliography"/>
   </ds:schemaRefs>

</xml_diff>

<commit_message>
Updated documentation to latest HITS2 version.
</commit_message>
<xml_diff>
--- a/SIF3InfraREST/documentation/UseCases/HITS/SIF3 Framework Consumer and HITS.docx
+++ b/SIF3InfraREST/documentation/UseCases/HITS/SIF3 Framework Consumer and HITS.docx
@@ -26,51 +26,53 @@
     </w:p>
     <w:p>
       <w:r>
-        <w:t xml:space="preserve">To be able to connect your consumer to HITS you must have a </w:t>
-      </w:r>
-      <w:r>
-        <w:t xml:space="preserve">connection to a HITS Environment via the HITS Dashboard. You should have received a link to that Dashboard from NSIP. If you do not have that information, please contact NSIP to get you access to HITS. </w:t>
-      </w:r>
-    </w:p>
-    <w:p/>
-    <w:p>
-      <w:r>
-        <w:t xml:space="preserve">For the rest of this document it is assumed that you have access to the HITS Dashboard. </w:t>
-      </w:r>
-    </w:p>
-    <w:p/>
-    <w:p>
-      <w:r>
-        <w:t xml:space="preserve">The URL to the HITS Dashboard is of the form </w:t>
+        <w:t>To be able to connect your consumer to HITS you must have a</w:t>
+      </w:r>
+      <w:r>
+        <w:t>n account</w:t>
+      </w:r>
+      <w:r>
+        <w:t xml:space="preserve"> on HITS</w:t>
+      </w:r>
+      <w:r>
+        <w:t>. Please contact NSIP to provide you with details on how to create one. Once you have an account</w:t>
+      </w:r>
+      <w:r>
+        <w:t xml:space="preserve">, please login or </w:t>
+      </w:r>
+      <w:r>
+        <w:t>use your account URL that is of the form</w:t>
+      </w:r>
+      <w:r>
+        <w:t xml:space="preserve"> </w:t>
       </w:r>
       <w:hyperlink r:id="rId7" w:history="1">
         <w:r>
           <w:rPr>
             <w:rStyle w:val="Hyperlink"/>
           </w:rPr>
-          <w:t>http://hits.dev.nsip.edu.au/devdash/index.html?token=&lt;some_token</w:t>
+          <w:t>http://hits.nsip.edu.au/dashboard/account.html</w:t>
         </w:r>
       </w:hyperlink>
       <w:r>
-        <w:t>&gt;</w:t>
-      </w:r>
-      <w:r>
-        <w:t xml:space="preserve">. </w:t>
-      </w:r>
-      <w:r>
-        <w:t xml:space="preserve">Use this URL in a browser to go to the HITS Dashboard that is for your personal use. Once on the HITS Dashboard, you should </w:t>
-      </w:r>
-      <w:r>
-        <w:t xml:space="preserve">see your SIF3 HITS Environment information. It will look </w:t>
-      </w:r>
-      <w:r>
-        <w:t xml:space="preserve">something </w:t>
-      </w:r>
-      <w:r>
-        <w:t>like this:</w:t>
-      </w:r>
-    </w:p>
-    <w:p>
+        <w:t xml:space="preserve"> to get to the landing page. </w:t>
+      </w:r>
+      <w:proofErr w:type="gramStart"/>
+      <w:r>
+        <w:t>In the menu on the right select “Developer Tools-&gt;Databases” to get your available sandbox databases.</w:t>
+      </w:r>
+      <w:proofErr w:type="gramEnd"/>
+    </w:p>
+    <w:p/>
+    <w:p>
+      <w:r>
+        <w:t>Either you create a new database or you use one that has been created previously. In the lower part of that page you will see something like this:</w:t>
+      </w:r>
+    </w:p>
+    <w:p>
+      <w:pPr>
+        <w:jc w:val="center"/>
+      </w:pPr>
       <w:r>
         <w:rPr>
           <w:noProof/>
@@ -78,9 +80,9 @@
         </w:rPr>
         <w:drawing>
           <wp:inline distT="0" distB="0" distL="0" distR="0">
-            <wp:extent cx="6027088" cy="3013544"/>
+            <wp:extent cx="6010519" cy="1868556"/>
             <wp:effectExtent l="0" t="0" r="0" b="0"/>
-            <wp:docPr id="2" name="Picture 2"/>
+            <wp:docPr id="3" name="Picture 3"/>
             <wp:cNvGraphicFramePr>
               <a:graphicFrameLocks xmlns:a="http://schemas.openxmlformats.org/drawingml/2006/main" noChangeAspect="1"/>
             </wp:cNvGraphicFramePr>
@@ -88,10 +90,10 @@
               <a:graphicData uri="http://schemas.openxmlformats.org/drawingml/2006/picture">
                 <pic:pic xmlns:pic="http://schemas.openxmlformats.org/drawingml/2006/picture">
                   <pic:nvPicPr>
-                    <pic:cNvPr id="0" name="SIF3HITSEnvInfoPage.jpg"/>
+                    <pic:cNvPr id="0" name="HITS2DBScreen.png"/>
                     <pic:cNvPicPr/>
                   </pic:nvPicPr>
-                  <pic:blipFill>
+                  <pic:blipFill rotWithShape="1">
                     <a:blip r:embed="rId8">
                       <a:extLst>
                         <a:ext uri="{28A0092B-C50C-407E-A947-70E740481C1C}">
@@ -99,18 +101,25 @@
                         </a:ext>
                       </a:extLst>
                     </a:blip>
-                    <a:stretch>
-                      <a:fillRect/>
-                    </a:stretch>
+                    <a:srcRect r="19585" b="55556"/>
+                    <a:stretch/>
                   </pic:blipFill>
-                  <pic:spPr>
+                  <pic:spPr bwMode="auto">
                     <a:xfrm>
                       <a:off x="0" y="0"/>
-                      <a:ext cx="6034007" cy="3017003"/>
+                      <a:ext cx="6017272" cy="1870655"/>
                     </a:xfrm>
                     <a:prstGeom prst="rect">
                       <a:avLst/>
                     </a:prstGeom>
+                    <a:ln>
+                      <a:noFill/>
+                    </a:ln>
+                    <a:extLst>
+                      <a:ext uri="{53640926-AAD7-44D8-BBD7-CCE9431645EC}">
+                        <a14:shadowObscured xmlns:a14="http://schemas.microsoft.com/office/drawing/2010/main"/>
+                      </a:ext>
+                    </a:extLst>
                   </pic:spPr>
                 </pic:pic>
               </a:graphicData>
@@ -124,31 +133,119 @@
         <w:pStyle w:val="Caption"/>
         <w:jc w:val="center"/>
       </w:pPr>
+      <w:r>
+        <w:t xml:space="preserve">Figure </w:t>
+      </w:r>
+      <w:r>
+        <w:fldChar w:fldCharType="begin"/>
+      </w:r>
+      <w:r>
+        <w:instrText xml:space="preserve"> SEQ Figure \* ARABIC </w:instrText>
+      </w:r>
+      <w:r>
+        <w:fldChar w:fldCharType="separate"/>
+      </w:r>
+      <w:r>
+        <w:rPr>
+          <w:noProof/>
+        </w:rPr>
+        <w:t>1</w:t>
+      </w:r>
+      <w:r>
+        <w:rPr>
+          <w:noProof/>
+        </w:rPr>
+        <w:fldChar w:fldCharType="end"/>
+      </w:r>
+      <w:r>
+        <w:t xml:space="preserve">: SIF3 HITS </w:t>
+      </w:r>
+      <w:r>
+        <w:t>Database View</w:t>
+      </w:r>
+    </w:p>
+    <w:p>
+      <w:r>
+        <w:t>Select one of the exiting databases and you will get the details page of that database with the SIF Environment information. The second part of that page looks like this:</w:t>
+      </w:r>
+    </w:p>
+    <w:p>
+      <w:pPr>
+        <w:jc w:val="center"/>
+      </w:pPr>
+      <w:r>
+        <w:rPr>
+          <w:noProof/>
+          <w:lang w:eastAsia="en-AU"/>
+        </w:rPr>
+        <w:lastRenderedPageBreak/>
+        <w:drawing>
+          <wp:inline distT="0" distB="0" distL="0" distR="0">
+            <wp:extent cx="5941613" cy="3395207"/>
+            <wp:effectExtent l="0" t="0" r="2540" b="0"/>
+            <wp:docPr id="1" name="Picture 1"/>
+            <wp:cNvGraphicFramePr>
+              <a:graphicFrameLocks xmlns:a="http://schemas.openxmlformats.org/drawingml/2006/main" noChangeAspect="1"/>
+            </wp:cNvGraphicFramePr>
+            <a:graphic xmlns:a="http://schemas.openxmlformats.org/drawingml/2006/main">
+              <a:graphicData uri="http://schemas.openxmlformats.org/drawingml/2006/picture">
+                <pic:pic xmlns:pic="http://schemas.openxmlformats.org/drawingml/2006/picture">
+                  <pic:nvPicPr>
+                    <pic:cNvPr id="0" name="HITS2Screen.png"/>
+                    <pic:cNvPicPr/>
+                  </pic:nvPicPr>
+                  <pic:blipFill rotWithShape="1">
+                    <a:blip r:embed="rId9">
+                      <a:extLst>
+                        <a:ext uri="{28A0092B-C50C-407E-A947-70E740481C1C}">
+                          <a14:useLocalDpi xmlns:a14="http://schemas.microsoft.com/office/drawing/2010/main" val="0"/>
+                        </a:ext>
+                      </a:extLst>
+                    </a:blip>
+                    <a:srcRect r="23196" b="21975"/>
+                    <a:stretch/>
+                  </pic:blipFill>
+                  <pic:spPr bwMode="auto">
+                    <a:xfrm>
+                      <a:off x="0" y="0"/>
+                      <a:ext cx="5952517" cy="3401438"/>
+                    </a:xfrm>
+                    <a:prstGeom prst="rect">
+                      <a:avLst/>
+                    </a:prstGeom>
+                    <a:ln>
+                      <a:noFill/>
+                    </a:ln>
+                    <a:extLst>
+                      <a:ext uri="{53640926-AAD7-44D8-BBD7-CCE9431645EC}">
+                        <a14:shadowObscured xmlns:a14="http://schemas.microsoft.com/office/drawing/2010/main"/>
+                      </a:ext>
+                    </a:extLst>
+                  </pic:spPr>
+                </pic:pic>
+              </a:graphicData>
+            </a:graphic>
+          </wp:inline>
+        </w:drawing>
+      </w:r>
+    </w:p>
+    <w:p>
+      <w:pPr>
+        <w:pStyle w:val="Caption"/>
+        <w:jc w:val="center"/>
+      </w:pPr>
       <w:bookmarkStart w:id="0" w:name="_Ref448391935"/>
       <w:r>
         <w:t xml:space="preserve">Figure </w:t>
       </w:r>
-      <w:r>
-        <w:fldChar w:fldCharType="begin"/>
-      </w:r>
-      <w:r>
-        <w:instrText xml:space="preserve"> SEQ Figure \* ARABIC </w:instrText>
-      </w:r>
-      <w:r>
-        <w:fldChar w:fldCharType="separate"/>
-      </w:r>
-      <w:r>
-        <w:rPr>
-          <w:noProof/>
-        </w:rPr>
-        <w:t>1</w:t>
-      </w:r>
-      <w:r>
-        <w:rPr>
-          <w:noProof/>
-        </w:rPr>
-        <w:fldChar w:fldCharType="end"/>
-      </w:r>
+      <w:fldSimple w:instr=" SEQ Figure \* ARABIC ">
+        <w:r>
+          <w:rPr>
+            <w:noProof/>
+          </w:rPr>
+          <w:t>2</w:t>
+        </w:r>
+      </w:fldSimple>
       <w:bookmarkEnd w:id="0"/>
       <w:r>
         <w:t>: SIF3 HITS Environment Page</w:t>
@@ -187,15 +284,13 @@
         <w:t xml:space="preserve">the consumer’s </w:t>
       </w:r>
       <w:r>
-        <w:t>SIF3 Environment templates are stored. This would generally be at the following location &lt;</w:t>
-      </w:r>
-      <w:proofErr w:type="spellStart"/>
-      <w:r>
-        <w:t>installDIR</w:t>
-      </w:r>
-      <w:proofErr w:type="spellEnd"/>
-      <w:r>
-        <w:t>&gt;/config/environments</w:t>
+        <w:t>SIF3 Environment templates are stored. This would generally be at the following location &lt;installDIR&gt;/</w:t>
+      </w:r>
+      <w:r>
+        <w:t>src/test/resources/</w:t>
+      </w:r>
+      <w:r>
+        <w:t>config/environments</w:t>
       </w:r>
       <w:r>
         <w:t xml:space="preserve">/consumer/template. There is most likely an environment template called </w:t>
@@ -219,7 +314,6 @@
         </w:numPr>
       </w:pPr>
       <w:r>
-        <w:lastRenderedPageBreak/>
         <w:t>Create a copy of one of these templates in the same directory and name it something like HITS.xml</w:t>
       </w:r>
     </w:p>
@@ -946,6 +1040,7 @@
           <w:sz w:val="16"/>
           <w:szCs w:val="16"/>
         </w:rPr>
+        <w:lastRenderedPageBreak/>
         <w:t xml:space="preserve">      &lt;</w:t>
       </w:r>
       <w:proofErr w:type="spellStart"/>
@@ -1189,10 +1284,18 @@
       </w:r>
       <w:proofErr w:type="spellEnd"/>
       <w:r>
-        <w:t xml:space="preserve">&gt;/config/consumers.  Let’s assume you have a properties file called </w:t>
+        <w:t>&gt;/</w:t>
       </w:r>
       <w:proofErr w:type="spellStart"/>
       <w:r>
+        <w:t>config</w:t>
+      </w:r>
+      <w:proofErr w:type="spellEnd"/>
+      <w:r>
+        <w:t xml:space="preserve">/consumers.  Let’s assume you have a properties file called </w:t>
+      </w:r>
+      <w:proofErr w:type="spellStart"/>
+      <w:r>
         <w:t>StudentConsumer.properties</w:t>
       </w:r>
       <w:proofErr w:type="spellEnd"/>
@@ -1215,11 +1318,13 @@
         <w:rPr>
           <w:noProof/>
         </w:rPr>
-        <w:t>1</w:t>
+        <w:t>2</w:t>
       </w:r>
       <w:r>
         <w:fldChar w:fldCharType="end"/>
       </w:r>
+      <w:bookmarkStart w:id="1" w:name="_GoBack"/>
+      <w:bookmarkEnd w:id="1"/>
       <w:r>
         <w:t>. The table below states the name of the property and what it must be set to.</w:t>
       </w:r>
@@ -1364,23 +1469,35 @@
                 <w:sz w:val="20"/>
                 <w:szCs w:val="20"/>
               </w:rPr>
-              <w:t xml:space="preserve">Value of “SIF </w:t>
-            </w:r>
-            <w:proofErr w:type="spellStart"/>
-            <w:r>
-              <w:rPr>
-                <w:sz w:val="20"/>
-                <w:szCs w:val="20"/>
-              </w:rPr>
-              <w:t>applicationKey</w:t>
-            </w:r>
-            <w:proofErr w:type="spellEnd"/>
-            <w:r>
-              <w:rPr>
-                <w:sz w:val="20"/>
-                <w:szCs w:val="20"/>
-              </w:rPr>
-              <w:t xml:space="preserve">” from </w:t>
+              <w:t>Value of “</w:t>
+            </w:r>
+            <w:r>
+              <w:rPr>
+                <w:sz w:val="20"/>
+                <w:szCs w:val="20"/>
+              </w:rPr>
+              <w:t>A</w:t>
+            </w:r>
+            <w:r>
+              <w:rPr>
+                <w:sz w:val="20"/>
+                <w:szCs w:val="20"/>
+              </w:rPr>
+              <w:t>pplication</w:t>
+            </w:r>
+            <w:r>
+              <w:rPr>
+                <w:sz w:val="20"/>
+                <w:szCs w:val="20"/>
+              </w:rPr>
+              <w:t xml:space="preserve"> </w:t>
+            </w:r>
+            <w:r>
+              <w:rPr>
+                <w:sz w:val="20"/>
+                <w:szCs w:val="20"/>
+              </w:rPr>
+              <w:t xml:space="preserve">Key” from </w:t>
             </w:r>
             <w:r>
               <w:rPr>
@@ -1422,7 +1539,7 @@
                 <w:sz w:val="20"/>
                 <w:szCs w:val="20"/>
               </w:rPr>
-              <w:t>1</w:t>
+              <w:t>2</w:t>
             </w:r>
             <w:r>
               <w:rPr>
@@ -1471,7 +1588,21 @@
                 <w:sz w:val="20"/>
                 <w:szCs w:val="20"/>
               </w:rPr>
-              <w:t xml:space="preserve">Value of “SIF password” from </w:t>
+              <w:t>Value of “</w:t>
+            </w:r>
+            <w:r>
+              <w:rPr>
+                <w:sz w:val="20"/>
+                <w:szCs w:val="20"/>
+              </w:rPr>
+              <w:t>P</w:t>
+            </w:r>
+            <w:r>
+              <w:rPr>
+                <w:sz w:val="20"/>
+                <w:szCs w:val="20"/>
+              </w:rPr>
+              <w:t xml:space="preserve">assword” from </w:t>
             </w:r>
             <w:r>
               <w:rPr>
@@ -1513,7 +1644,7 @@
                 <w:sz w:val="20"/>
                 <w:szCs w:val="20"/>
               </w:rPr>
-              <w:t>1</w:t>
+              <w:t>2</w:t>
             </w:r>
             <w:r>
               <w:rPr>
@@ -1564,23 +1695,35 @@
                 <w:sz w:val="20"/>
                 <w:szCs w:val="20"/>
               </w:rPr>
-              <w:t xml:space="preserve">Value of “SIF </w:t>
-            </w:r>
-            <w:proofErr w:type="spellStart"/>
-            <w:r>
-              <w:rPr>
-                <w:sz w:val="20"/>
-                <w:szCs w:val="20"/>
-              </w:rPr>
-              <w:t>userToken</w:t>
-            </w:r>
-            <w:proofErr w:type="spellEnd"/>
-            <w:r>
-              <w:rPr>
-                <w:sz w:val="20"/>
-                <w:szCs w:val="20"/>
-              </w:rPr>
-              <w:t xml:space="preserve">” from </w:t>
+              <w:t>Value of “</w:t>
+            </w:r>
+            <w:r>
+              <w:rPr>
+                <w:sz w:val="20"/>
+                <w:szCs w:val="20"/>
+              </w:rPr>
+              <w:t>U</w:t>
+            </w:r>
+            <w:r>
+              <w:rPr>
+                <w:sz w:val="20"/>
+                <w:szCs w:val="20"/>
+              </w:rPr>
+              <w:t>ser</w:t>
+            </w:r>
+            <w:r>
+              <w:rPr>
+                <w:sz w:val="20"/>
+                <w:szCs w:val="20"/>
+              </w:rPr>
+              <w:t xml:space="preserve"> </w:t>
+            </w:r>
+            <w:r>
+              <w:rPr>
+                <w:sz w:val="20"/>
+                <w:szCs w:val="20"/>
+              </w:rPr>
+              <w:t xml:space="preserve">Token” from </w:t>
             </w:r>
             <w:r>
               <w:rPr>
@@ -1622,7 +1765,7 @@
                 <w:sz w:val="20"/>
                 <w:szCs w:val="20"/>
               </w:rPr>
-              <w:t>1</w:t>
+              <w:t>2</w:t>
             </w:r>
             <w:r>
               <w:rPr>
@@ -1715,7 +1858,7 @@
                 <w:sz w:val="20"/>
                 <w:szCs w:val="20"/>
               </w:rPr>
-              <w:t>1</w:t>
+              <w:t>2</w:t>
             </w:r>
             <w:r>
               <w:rPr>
@@ -1908,7 +2051,7 @@
           <w:sz w:val="18"/>
           <w:szCs w:val="18"/>
         </w:rPr>
-        <w:t>1</w:t>
+        <w:t>2</w:t>
       </w:r>
       <w:r>
         <w:rPr>
@@ -1928,15 +2071,30 @@
     <w:p/>
     <w:p>
       <w:r>
-        <w:t>If the “</w:t>
-      </w:r>
-      <w:proofErr w:type="spellStart"/>
-      <w:r>
-        <w:t>sessionToken</w:t>
-      </w:r>
-      <w:proofErr w:type="spellEnd"/>
-      <w:r>
-        <w:t xml:space="preserve">” and “Environment URL” </w:t>
+        <w:t>If the “S</w:t>
+      </w:r>
+      <w:r>
+        <w:t>ession</w:t>
+      </w:r>
+      <w:r>
+        <w:t xml:space="preserve"> </w:t>
+      </w:r>
+      <w:r>
+        <w:t>Token” and “</w:t>
+      </w:r>
+      <w:proofErr w:type="gramStart"/>
+      <w:r>
+        <w:t xml:space="preserve">Environment </w:t>
+      </w:r>
+      <w:r>
+        <w:t xml:space="preserve"> </w:t>
+      </w:r>
+      <w:r>
+        <w:t>URL</w:t>
+      </w:r>
+      <w:proofErr w:type="gramEnd"/>
+      <w:r>
+        <w:t xml:space="preserve">” </w:t>
       </w:r>
       <w:r>
         <w:t xml:space="preserve">from </w:t>
@@ -1957,18 +2115,13 @@
         <w:rPr>
           <w:noProof/>
         </w:rPr>
-        <w:t>1</w:t>
+        <w:t>2</w:t>
       </w:r>
       <w:r>
         <w:fldChar w:fldCharType="end"/>
       </w:r>
       <w:r>
-        <w:t xml:space="preserve"> are set then </w:t>
-      </w:r>
-      <w:bookmarkStart w:id="1" w:name="_GoBack"/>
-      <w:bookmarkEnd w:id="1"/>
-      <w:r>
-        <w:t xml:space="preserve">a SIF Environment is already created and you want your consumer to connect to this existing environment. In this case you need to set the following additional properties in the </w:t>
+        <w:t xml:space="preserve"> are set then a SIF Environment is already created and you want your consumer to connect to this existing environment. In this case you need to set the following additional properties in the </w:t>
       </w:r>
       <w:proofErr w:type="spellStart"/>
       <w:r>
@@ -2133,23 +2286,28 @@
                 <w:sz w:val="20"/>
                 <w:szCs w:val="20"/>
               </w:rPr>
-              <w:t>Value of “</w:t>
-            </w:r>
-            <w:proofErr w:type="spellStart"/>
-            <w:r>
-              <w:rPr>
-                <w:sz w:val="20"/>
-                <w:szCs w:val="20"/>
-              </w:rPr>
-              <w:t>sessionToken</w:t>
-            </w:r>
-            <w:proofErr w:type="spellEnd"/>
-            <w:r>
-              <w:rPr>
-                <w:sz w:val="20"/>
-                <w:szCs w:val="20"/>
-              </w:rPr>
-              <w:t xml:space="preserve">” from </w:t>
+              <w:t>Value of “S</w:t>
+            </w:r>
+            <w:r>
+              <w:rPr>
+                <w:sz w:val="20"/>
+                <w:szCs w:val="20"/>
+              </w:rPr>
+              <w:t>ession</w:t>
+            </w:r>
+            <w:r>
+              <w:rPr>
+                <w:sz w:val="20"/>
+                <w:szCs w:val="20"/>
+              </w:rPr>
+              <w:t xml:space="preserve"> </w:t>
+            </w:r>
+            <w:r>
+              <w:rPr>
+                <w:sz w:val="20"/>
+                <w:szCs w:val="20"/>
+              </w:rPr>
+              <w:t xml:space="preserve">Token” from </w:t>
             </w:r>
             <w:r>
               <w:rPr>
@@ -2191,7 +2349,7 @@
                 <w:sz w:val="20"/>
                 <w:szCs w:val="20"/>
               </w:rPr>
-              <w:t>1</w:t>
+              <w:t>2</w:t>
             </w:r>
             <w:r>
               <w:rPr>
@@ -2286,7 +2444,7 @@
                 <w:sz w:val="20"/>
                 <w:szCs w:val="20"/>
               </w:rPr>
-              <w:t>1</w:t>
+              <w:t>2</w:t>
             </w:r>
             <w:r>
               <w:rPr>
@@ -2360,7 +2518,7 @@
           <w:sz w:val="18"/>
           <w:szCs w:val="18"/>
         </w:rPr>
-        <w:t>1</w:t>
+        <w:t>2</w:t>
       </w:r>
       <w:r>
         <w:rPr>
@@ -2391,7 +2549,6 @@
     </w:p>
     <w:p>
       <w:r>
-        <w:lastRenderedPageBreak/>
         <w:t xml:space="preserve">After you have applied the configurations in the previous two steps you should be able to start your consumer. Please ensure that your consumer uses the correct properties file (the one you changed in step 2 above). Verify this by looking </w:t>
       </w:r>
       <w:r>
@@ -2930,7 +3087,6 @@
       <w:spacing w:line="240" w:lineRule="auto"/>
     </w:pPr>
     <w:tblPr>
-      <w:tblInd w:w="0" w:type="dxa"/>
       <w:tblBorders>
         <w:top w:val="single" w:sz="4" w:space="0" w:color="auto"/>
         <w:left w:val="single" w:sz="4" w:space="0" w:color="auto"/>
@@ -2939,12 +3095,6 @@
         <w:insideH w:val="single" w:sz="4" w:space="0" w:color="auto"/>
         <w:insideV w:val="single" w:sz="4" w:space="0" w:color="auto"/>
       </w:tblBorders>
-      <w:tblCellMar>
-        <w:top w:w="0" w:type="dxa"/>
-        <w:left w:w="108" w:type="dxa"/>
-        <w:bottom w:w="0" w:type="dxa"/>
-        <w:right w:w="108" w:type="dxa"/>
-      </w:tblCellMar>
     </w:tblPr>
   </w:style>
 </w:styles>
@@ -3294,7 +3444,6 @@
       <w:spacing w:line="240" w:lineRule="auto"/>
     </w:pPr>
     <w:tblPr>
-      <w:tblInd w:w="0" w:type="dxa"/>
       <w:tblBorders>
         <w:top w:val="single" w:sz="4" w:space="0" w:color="auto"/>
         <w:left w:val="single" w:sz="4" w:space="0" w:color="auto"/>
@@ -3303,12 +3452,6 @@
         <w:insideH w:val="single" w:sz="4" w:space="0" w:color="auto"/>
         <w:insideV w:val="single" w:sz="4" w:space="0" w:color="auto"/>
       </w:tblBorders>
-      <w:tblCellMar>
-        <w:top w:w="0" w:type="dxa"/>
-        <w:left w:w="108" w:type="dxa"/>
-        <w:bottom w:w="0" w:type="dxa"/>
-        <w:right w:w="108" w:type="dxa"/>
-      </w:tblCellMar>
     </w:tblPr>
   </w:style>
 </w:styles>
@@ -3604,7 +3747,7 @@
 </file>
 
 <file path=customXml/itemProps1.xml><?xml version="1.0" encoding="utf-8"?>
-<ds:datastoreItem xmlns:ds="http://schemas.openxmlformats.org/officeDocument/2006/customXml" ds:itemID="{5409E112-8FF8-42D4-B151-A22DBF5A4791}">
+<ds:datastoreItem xmlns:ds="http://schemas.openxmlformats.org/officeDocument/2006/customXml" ds:itemID="{46F609D7-9429-428A-BFC8-5EA81533BB55}">
   <ds:schemaRefs>
     <ds:schemaRef ds:uri="http://schemas.openxmlformats.org/officeDocument/2006/bibliography"/>
   </ds:schemaRefs>

</xml_diff>

<commit_message>
Updated with latest HITS Info.
</commit_message>
<xml_diff>
--- a/SIF3InfraREST/documentation/UseCases/HITS/SIF3 Framework Consumer and HITS.docx
+++ b/SIF3InfraREST/documentation/UseCases/HITS/SIF3 Framework Consumer and HITS.docx
@@ -80,9 +80,9 @@
         </w:rPr>
         <w:drawing>
           <wp:inline distT="0" distB="0" distL="0" distR="0">
-            <wp:extent cx="6010519" cy="1868556"/>
-            <wp:effectExtent l="0" t="0" r="0" b="0"/>
-            <wp:docPr id="3" name="Picture 3"/>
+            <wp:extent cx="6088221" cy="2274073"/>
+            <wp:effectExtent l="0" t="0" r="8255" b="0"/>
+            <wp:docPr id="2" name="Picture 2"/>
             <wp:cNvGraphicFramePr>
               <a:graphicFrameLocks xmlns:a="http://schemas.openxmlformats.org/drawingml/2006/main" noChangeAspect="1"/>
             </wp:cNvGraphicFramePr>
@@ -90,7 +90,7 @@
               <a:graphicData uri="http://schemas.openxmlformats.org/drawingml/2006/picture">
                 <pic:pic xmlns:pic="http://schemas.openxmlformats.org/drawingml/2006/picture">
                   <pic:nvPicPr>
-                    <pic:cNvPr id="0" name="HITS2DBScreen.png"/>
+                    <pic:cNvPr id="0" name="HITS DBs.jpg"/>
                     <pic:cNvPicPr/>
                   </pic:nvPicPr>
                   <pic:blipFill rotWithShape="1">
@@ -101,13 +101,13 @@
                         </a:ext>
                       </a:extLst>
                     </a:blip>
-                    <a:srcRect r="19585" b="55556"/>
+                    <a:srcRect r="5555" b="37284"/>
                     <a:stretch/>
                   </pic:blipFill>
                   <pic:spPr bwMode="auto">
                     <a:xfrm>
                       <a:off x="0" y="0"/>
-                      <a:ext cx="6017272" cy="1870655"/>
+                      <a:ext cx="6095209" cy="2276683"/>
                     </a:xfrm>
                     <a:prstGeom prst="rect">
                       <a:avLst/>
@@ -136,32 +136,16 @@
       <w:r>
         <w:t xml:space="preserve">Figure </w:t>
       </w:r>
-      <w:r>
-        <w:fldChar w:fldCharType="begin"/>
-      </w:r>
-      <w:r>
-        <w:instrText xml:space="preserve"> SEQ Figure \* ARABIC </w:instrText>
-      </w:r>
-      <w:r>
-        <w:fldChar w:fldCharType="separate"/>
-      </w:r>
-      <w:r>
-        <w:rPr>
-          <w:noProof/>
-        </w:rPr>
-        <w:t>1</w:t>
-      </w:r>
-      <w:r>
-        <w:rPr>
-          <w:noProof/>
-        </w:rPr>
-        <w:fldChar w:fldCharType="end"/>
-      </w:r>
-      <w:r>
-        <w:t xml:space="preserve">: SIF3 HITS </w:t>
-      </w:r>
-      <w:r>
-        <w:t>Database View</w:t>
+      <w:fldSimple w:instr=" SEQ Figure \* ARABIC ">
+        <w:r>
+          <w:rPr>
+            <w:noProof/>
+          </w:rPr>
+          <w:t>1</w:t>
+        </w:r>
+      </w:fldSimple>
+      <w:r>
+        <w:t>: SIF3 HITS Database View</w:t>
       </w:r>
     </w:p>
     <w:p>
@@ -181,9 +165,9 @@
         <w:lastRenderedPageBreak/>
         <w:drawing>
           <wp:inline distT="0" distB="0" distL="0" distR="0">
-            <wp:extent cx="5941613" cy="3395207"/>
-            <wp:effectExtent l="0" t="0" r="2540" b="0"/>
-            <wp:docPr id="1" name="Picture 1"/>
+            <wp:extent cx="5653982" cy="3403158"/>
+            <wp:effectExtent l="0" t="0" r="4445" b="6985"/>
+            <wp:docPr id="4" name="Picture 4"/>
             <wp:cNvGraphicFramePr>
               <a:graphicFrameLocks xmlns:a="http://schemas.openxmlformats.org/drawingml/2006/main" noChangeAspect="1"/>
             </wp:cNvGraphicFramePr>
@@ -191,7 +175,7 @@
               <a:graphicData uri="http://schemas.openxmlformats.org/drawingml/2006/picture">
                 <pic:pic xmlns:pic="http://schemas.openxmlformats.org/drawingml/2006/picture">
                   <pic:nvPicPr>
-                    <pic:cNvPr id="0" name="HITS2Screen.png"/>
+                    <pic:cNvPr id="0" name="HITS DB Details.jpg"/>
                     <pic:cNvPicPr/>
                   </pic:nvPicPr>
                   <pic:blipFill rotWithShape="1">
@@ -202,13 +186,13 @@
                         </a:ext>
                       </a:extLst>
                     </a:blip>
-                    <a:srcRect r="23196" b="21975"/>
+                    <a:srcRect r="27085" b="21975"/>
                     <a:stretch/>
                   </pic:blipFill>
                   <pic:spPr bwMode="auto">
                     <a:xfrm>
                       <a:off x="0" y="0"/>
-                      <a:ext cx="5952517" cy="3401438"/>
+                      <a:ext cx="5660333" cy="3406981"/>
                     </a:xfrm>
                     <a:prstGeom prst="rect">
                       <a:avLst/>
@@ -235,17 +219,32 @@
         <w:jc w:val="center"/>
       </w:pPr>
       <w:bookmarkStart w:id="0" w:name="_Ref448391935"/>
+      <w:bookmarkStart w:id="1" w:name="_GoBack"/>
+      <w:bookmarkEnd w:id="1"/>
       <w:r>
         <w:t xml:space="preserve">Figure </w:t>
       </w:r>
-      <w:fldSimple w:instr=" SEQ Figure \* ARABIC ">
-        <w:r>
-          <w:rPr>
-            <w:noProof/>
-          </w:rPr>
-          <w:t>2</w:t>
-        </w:r>
-      </w:fldSimple>
+      <w:r>
+        <w:fldChar w:fldCharType="begin"/>
+      </w:r>
+      <w:r>
+        <w:instrText xml:space="preserve"> SEQ Figure \* ARABIC </w:instrText>
+      </w:r>
+      <w:r>
+        <w:fldChar w:fldCharType="separate"/>
+      </w:r>
+      <w:r>
+        <w:rPr>
+          <w:noProof/>
+        </w:rPr>
+        <w:t>2</w:t>
+      </w:r>
+      <w:r>
+        <w:rPr>
+          <w:noProof/>
+        </w:rPr>
+        <w:fldChar w:fldCharType="end"/>
+      </w:r>
       <w:bookmarkEnd w:id="0"/>
       <w:r>
         <w:t>: SIF3 HITS Environment Page</w:t>
@@ -500,6 +499,114 @@
         </w:rPr>
         <w:t xml:space="preserve">  &lt;</w:t>
       </w:r>
+      <w:proofErr w:type="gramStart"/>
+      <w:r>
+        <w:rPr>
+          <w:rFonts w:ascii="Courier New" w:hAnsi="Courier New" w:cs="Courier New"/>
+          <w:sz w:val="16"/>
+          <w:szCs w:val="16"/>
+        </w:rPr>
+        <w:t>authenticationMethod&gt;</w:t>
+      </w:r>
+      <w:proofErr w:type="gramEnd"/>
+      <w:r>
+        <w:rPr>
+          <w:rFonts w:ascii="Courier New" w:hAnsi="Courier New" w:cs="Courier New"/>
+          <w:sz w:val="16"/>
+          <w:szCs w:val="16"/>
+        </w:rPr>
+        <w:t>Basic&lt;/authenticationMethod&gt;</w:t>
+      </w:r>
+    </w:p>
+    <w:p>
+      <w:pPr>
+        <w:pStyle w:val="ListParagraph"/>
+        <w:rPr>
+          <w:rFonts w:ascii="Courier New" w:hAnsi="Courier New" w:cs="Courier New"/>
+          <w:sz w:val="16"/>
+          <w:szCs w:val="16"/>
+        </w:rPr>
+      </w:pPr>
+      <w:r>
+        <w:rPr>
+          <w:rFonts w:ascii="Courier New" w:hAnsi="Courier New" w:cs="Courier New"/>
+          <w:sz w:val="16"/>
+          <w:szCs w:val="16"/>
+        </w:rPr>
+        <w:t xml:space="preserve">  &lt;</w:t>
+      </w:r>
+      <w:proofErr w:type="spellStart"/>
+      <w:r>
+        <w:rPr>
+          <w:rFonts w:ascii="Courier New" w:hAnsi="Courier New" w:cs="Courier New"/>
+          <w:sz w:val="16"/>
+          <w:szCs w:val="16"/>
+        </w:rPr>
+        <w:t>instanceId</w:t>
+      </w:r>
+      <w:proofErr w:type="spellEnd"/>
+      <w:r>
+        <w:rPr>
+          <w:rFonts w:ascii="Courier New" w:hAnsi="Courier New" w:cs="Courier New"/>
+          <w:sz w:val="16"/>
+          <w:szCs w:val="16"/>
+        </w:rPr>
+        <w:t>/&gt;</w:t>
+      </w:r>
+    </w:p>
+    <w:p>
+      <w:pPr>
+        <w:pStyle w:val="ListParagraph"/>
+        <w:rPr>
+          <w:rFonts w:ascii="Courier New" w:hAnsi="Courier New" w:cs="Courier New"/>
+          <w:sz w:val="16"/>
+          <w:szCs w:val="16"/>
+        </w:rPr>
+      </w:pPr>
+      <w:r>
+        <w:rPr>
+          <w:rFonts w:ascii="Courier New" w:hAnsi="Courier New" w:cs="Courier New"/>
+          <w:sz w:val="16"/>
+          <w:szCs w:val="16"/>
+        </w:rPr>
+        <w:t xml:space="preserve">  &lt;</w:t>
+      </w:r>
+      <w:proofErr w:type="spellStart"/>
+      <w:r>
+        <w:rPr>
+          <w:rFonts w:ascii="Courier New" w:hAnsi="Courier New" w:cs="Courier New"/>
+          <w:sz w:val="16"/>
+          <w:szCs w:val="16"/>
+        </w:rPr>
+        <w:t>userToken</w:t>
+      </w:r>
+      <w:proofErr w:type="spellEnd"/>
+      <w:r>
+        <w:rPr>
+          <w:rFonts w:ascii="Courier New" w:hAnsi="Courier New" w:cs="Courier New"/>
+          <w:sz w:val="16"/>
+          <w:szCs w:val="16"/>
+        </w:rPr>
+        <w:t>/&gt;</w:t>
+      </w:r>
+    </w:p>
+    <w:p>
+      <w:pPr>
+        <w:pStyle w:val="ListParagraph"/>
+        <w:rPr>
+          <w:rFonts w:ascii="Courier New" w:hAnsi="Courier New" w:cs="Courier New"/>
+          <w:sz w:val="16"/>
+          <w:szCs w:val="16"/>
+        </w:rPr>
+      </w:pPr>
+      <w:r>
+        <w:rPr>
+          <w:rFonts w:ascii="Courier New" w:hAnsi="Courier New" w:cs="Courier New"/>
+          <w:sz w:val="16"/>
+          <w:szCs w:val="16"/>
+        </w:rPr>
+        <w:t xml:space="preserve">  &lt;</w:t>
+      </w:r>
       <w:proofErr w:type="spellStart"/>
       <w:proofErr w:type="gramStart"/>
       <w:r>
@@ -508,9 +615,28 @@
           <w:sz w:val="16"/>
           <w:szCs w:val="16"/>
         </w:rPr>
-        <w:t>authenticationMethod</w:t>
+        <w:t>consumerName</w:t>
       </w:r>
       <w:proofErr w:type="spellEnd"/>
+      <w:proofErr w:type="gramEnd"/>
+      <w:r>
+        <w:rPr>
+          <w:rFonts w:ascii="Courier New" w:hAnsi="Courier New" w:cs="Courier New"/>
+          <w:sz w:val="16"/>
+          <w:szCs w:val="16"/>
+        </w:rPr>
+        <w:t>&gt;&lt;/</w:t>
+      </w:r>
+      <w:proofErr w:type="spellStart"/>
+      <w:r>
+        <w:rPr>
+          <w:rFonts w:ascii="Courier New" w:hAnsi="Courier New" w:cs="Courier New"/>
+          <w:sz w:val="16"/>
+          <w:szCs w:val="16"/>
+        </w:rPr>
+        <w:t>consumerName</w:t>
+      </w:r>
+      <w:proofErr w:type="spellEnd"/>
       <w:r>
         <w:rPr>
           <w:rFonts w:ascii="Courier New" w:hAnsi="Courier New" w:cs="Courier New"/>
@@ -518,105 +644,6 @@
           <w:szCs w:val="16"/>
         </w:rPr>
         <w:t>&gt;</w:t>
-      </w:r>
-      <w:proofErr w:type="gramEnd"/>
-      <w:r>
-        <w:rPr>
-          <w:rFonts w:ascii="Courier New" w:hAnsi="Courier New" w:cs="Courier New"/>
-          <w:sz w:val="16"/>
-          <w:szCs w:val="16"/>
-        </w:rPr>
-        <w:t>Basic&lt;/</w:t>
-      </w:r>
-      <w:proofErr w:type="spellStart"/>
-      <w:r>
-        <w:rPr>
-          <w:rFonts w:ascii="Courier New" w:hAnsi="Courier New" w:cs="Courier New"/>
-          <w:sz w:val="16"/>
-          <w:szCs w:val="16"/>
-        </w:rPr>
-        <w:t>authenticationMethod</w:t>
-      </w:r>
-      <w:proofErr w:type="spellEnd"/>
-      <w:r>
-        <w:rPr>
-          <w:rFonts w:ascii="Courier New" w:hAnsi="Courier New" w:cs="Courier New"/>
-          <w:sz w:val="16"/>
-          <w:szCs w:val="16"/>
-        </w:rPr>
-        <w:t>&gt;</w:t>
-      </w:r>
-    </w:p>
-    <w:p>
-      <w:pPr>
-        <w:pStyle w:val="ListParagraph"/>
-        <w:rPr>
-          <w:rFonts w:ascii="Courier New" w:hAnsi="Courier New" w:cs="Courier New"/>
-          <w:sz w:val="16"/>
-          <w:szCs w:val="16"/>
-        </w:rPr>
-      </w:pPr>
-      <w:r>
-        <w:rPr>
-          <w:rFonts w:ascii="Courier New" w:hAnsi="Courier New" w:cs="Courier New"/>
-          <w:sz w:val="16"/>
-          <w:szCs w:val="16"/>
-        </w:rPr>
-        <w:t xml:space="preserve">  &lt;</w:t>
-      </w:r>
-      <w:proofErr w:type="spellStart"/>
-      <w:r>
-        <w:rPr>
-          <w:rFonts w:ascii="Courier New" w:hAnsi="Courier New" w:cs="Courier New"/>
-          <w:sz w:val="16"/>
-          <w:szCs w:val="16"/>
-        </w:rPr>
-        <w:t>instanceId</w:t>
-      </w:r>
-      <w:proofErr w:type="spellEnd"/>
-      <w:r>
-        <w:rPr>
-          <w:rFonts w:ascii="Courier New" w:hAnsi="Courier New" w:cs="Courier New"/>
-          <w:sz w:val="16"/>
-          <w:szCs w:val="16"/>
-        </w:rPr>
-        <w:t>/&gt;</w:t>
-      </w:r>
-    </w:p>
-    <w:p>
-      <w:pPr>
-        <w:pStyle w:val="ListParagraph"/>
-        <w:rPr>
-          <w:rFonts w:ascii="Courier New" w:hAnsi="Courier New" w:cs="Courier New"/>
-          <w:sz w:val="16"/>
-          <w:szCs w:val="16"/>
-        </w:rPr>
-      </w:pPr>
-      <w:r>
-        <w:rPr>
-          <w:rFonts w:ascii="Courier New" w:hAnsi="Courier New" w:cs="Courier New"/>
-          <w:sz w:val="16"/>
-          <w:szCs w:val="16"/>
-        </w:rPr>
-        <w:t xml:space="preserve">  &lt;</w:t>
-      </w:r>
-      <w:proofErr w:type="spellStart"/>
-      <w:r>
-        <w:rPr>
-          <w:rFonts w:ascii="Courier New" w:hAnsi="Courier New" w:cs="Courier New"/>
-          <w:sz w:val="16"/>
-          <w:szCs w:val="16"/>
-        </w:rPr>
-        <w:t>userToken</w:t>
-      </w:r>
-      <w:proofErr w:type="spellEnd"/>
-      <w:r>
-        <w:rPr>
-          <w:rFonts w:ascii="Courier New" w:hAnsi="Courier New" w:cs="Courier New"/>
-          <w:sz w:val="16"/>
-          <w:szCs w:val="16"/>
-        </w:rPr>
-        <w:t>/&gt;</w:t>
       </w:r>
     </w:p>
     <w:p>
@@ -644,7 +671,7 @@
           <w:sz w:val="16"/>
           <w:szCs w:val="16"/>
         </w:rPr>
-        <w:t>consumerName</w:t>
+        <w:t>applicationInfo</w:t>
       </w:r>
       <w:proofErr w:type="spellEnd"/>
       <w:proofErr w:type="gramEnd"/>
@@ -654,24 +681,6 @@
           <w:sz w:val="16"/>
           <w:szCs w:val="16"/>
         </w:rPr>
-        <w:t>&gt;&lt;/</w:t>
-      </w:r>
-      <w:proofErr w:type="spellStart"/>
-      <w:r>
-        <w:rPr>
-          <w:rFonts w:ascii="Courier New" w:hAnsi="Courier New" w:cs="Courier New"/>
-          <w:sz w:val="16"/>
-          <w:szCs w:val="16"/>
-        </w:rPr>
-        <w:t>consumerName</w:t>
-      </w:r>
-      <w:proofErr w:type="spellEnd"/>
-      <w:r>
-        <w:rPr>
-          <w:rFonts w:ascii="Courier New" w:hAnsi="Courier New" w:cs="Courier New"/>
-          <w:sz w:val="16"/>
-          <w:szCs w:val="16"/>
-        </w:rPr>
         <w:t>&gt;</w:t>
       </w:r>
     </w:p>
@@ -690,7 +699,7 @@
           <w:sz w:val="16"/>
           <w:szCs w:val="16"/>
         </w:rPr>
-        <w:t xml:space="preserve">  &lt;</w:t>
+        <w:t xml:space="preserve">    &lt;</w:t>
       </w:r>
       <w:proofErr w:type="spellStart"/>
       <w:proofErr w:type="gramStart"/>
@@ -700,7 +709,7 @@
           <w:sz w:val="16"/>
           <w:szCs w:val="16"/>
         </w:rPr>
-        <w:t>applicationInfo</w:t>
+        <w:t>applicationKey</w:t>
       </w:r>
       <w:proofErr w:type="spellEnd"/>
       <w:proofErr w:type="gramEnd"/>
@@ -710,7 +719,115 @@
           <w:sz w:val="16"/>
           <w:szCs w:val="16"/>
         </w:rPr>
+        <w:t>&gt;&lt;/</w:t>
+      </w:r>
+      <w:proofErr w:type="spellStart"/>
+      <w:r>
+        <w:rPr>
+          <w:rFonts w:ascii="Courier New" w:hAnsi="Courier New" w:cs="Courier New"/>
+          <w:sz w:val="16"/>
+          <w:szCs w:val="16"/>
+        </w:rPr>
+        <w:t>applicationKey</w:t>
+      </w:r>
+      <w:proofErr w:type="spellEnd"/>
+      <w:r>
+        <w:rPr>
+          <w:rFonts w:ascii="Courier New" w:hAnsi="Courier New" w:cs="Courier New"/>
+          <w:sz w:val="16"/>
+          <w:szCs w:val="16"/>
+        </w:rPr>
         <w:t>&gt;</w:t>
+      </w:r>
+    </w:p>
+    <w:p>
+      <w:pPr>
+        <w:pStyle w:val="ListParagraph"/>
+        <w:rPr>
+          <w:rFonts w:ascii="Courier New" w:hAnsi="Courier New" w:cs="Courier New"/>
+          <w:sz w:val="16"/>
+          <w:szCs w:val="16"/>
+        </w:rPr>
+      </w:pPr>
+      <w:r>
+        <w:rPr>
+          <w:rFonts w:ascii="Courier New" w:hAnsi="Courier New" w:cs="Courier New"/>
+          <w:sz w:val="16"/>
+          <w:szCs w:val="16"/>
+        </w:rPr>
+        <w:t xml:space="preserve">    &lt;</w:t>
+      </w:r>
+      <w:proofErr w:type="gramStart"/>
+      <w:r>
+        <w:rPr>
+          <w:rFonts w:ascii="Courier New" w:hAnsi="Courier New" w:cs="Courier New"/>
+          <w:sz w:val="16"/>
+          <w:szCs w:val="16"/>
+        </w:rPr>
+        <w:t>supportedInfrastructureVersion&gt;</w:t>
+      </w:r>
+      <w:proofErr w:type="gramEnd"/>
+      <w:r>
+        <w:rPr>
+          <w:rFonts w:ascii="Courier New" w:hAnsi="Courier New" w:cs="Courier New"/>
+          <w:sz w:val="16"/>
+          <w:szCs w:val="16"/>
+        </w:rPr>
+        <w:t>3.1&lt;/supportedInfrastructureVersion&gt;</w:t>
+      </w:r>
+    </w:p>
+    <w:p>
+      <w:pPr>
+        <w:pStyle w:val="ListParagraph"/>
+        <w:rPr>
+          <w:rFonts w:ascii="Courier New" w:hAnsi="Courier New" w:cs="Courier New"/>
+          <w:sz w:val="16"/>
+          <w:szCs w:val="16"/>
+        </w:rPr>
+      </w:pPr>
+      <w:r>
+        <w:rPr>
+          <w:rFonts w:ascii="Courier New" w:hAnsi="Courier New" w:cs="Courier New"/>
+          <w:sz w:val="16"/>
+          <w:szCs w:val="16"/>
+        </w:rPr>
+        <w:t xml:space="preserve">  &lt;dataModelNamespace&gt;http://www.sifassociation.org/au/datamodel/3.4&lt;/dataModelNamespace&gt;</w:t>
+      </w:r>
+    </w:p>
+    <w:p>
+      <w:pPr>
+        <w:pStyle w:val="ListParagraph"/>
+        <w:rPr>
+          <w:rFonts w:ascii="Courier New" w:hAnsi="Courier New" w:cs="Courier New"/>
+          <w:sz w:val="16"/>
+          <w:szCs w:val="16"/>
+        </w:rPr>
+      </w:pPr>
+      <w:r>
+        <w:rPr>
+          <w:rFonts w:ascii="Courier New" w:hAnsi="Courier New" w:cs="Courier New"/>
+          <w:sz w:val="16"/>
+          <w:szCs w:val="16"/>
+        </w:rPr>
+        <w:t xml:space="preserve">    &lt;</w:t>
+      </w:r>
+      <w:proofErr w:type="gramStart"/>
+      <w:r>
+        <w:rPr>
+          <w:rFonts w:ascii="Courier New" w:hAnsi="Courier New" w:cs="Courier New"/>
+          <w:sz w:val="16"/>
+          <w:szCs w:val="16"/>
+        </w:rPr>
+        <w:t>transport&gt;</w:t>
+      </w:r>
+      <w:proofErr w:type="gramEnd"/>
+      <w:r>
+        <w:rPr>
+          <w:rFonts w:ascii="Courier New" w:hAnsi="Courier New" w:cs="Courier New"/>
+          <w:sz w:val="16"/>
+          <w:szCs w:val="16"/>
+        </w:rPr>
+        <w:t>REST&lt;/transport&gt;</w:t>
       </w:r>
     </w:p>
     <w:p>
@@ -738,7 +855,7 @@
           <w:sz w:val="16"/>
           <w:szCs w:val="16"/>
         </w:rPr>
-        <w:t>applicationKey</w:t>
+        <w:t>applicationProduct</w:t>
       </w:r>
       <w:proofErr w:type="spellEnd"/>
       <w:proofErr w:type="gramEnd"/>
@@ -748,24 +865,6 @@
           <w:sz w:val="16"/>
           <w:szCs w:val="16"/>
         </w:rPr>
-        <w:t>&gt;&lt;/</w:t>
-      </w:r>
-      <w:proofErr w:type="spellStart"/>
-      <w:r>
-        <w:rPr>
-          <w:rFonts w:ascii="Courier New" w:hAnsi="Courier New" w:cs="Courier New"/>
-          <w:sz w:val="16"/>
-          <w:szCs w:val="16"/>
-        </w:rPr>
-        <w:t>applicationKey</w:t>
-      </w:r>
-      <w:proofErr w:type="spellEnd"/>
-      <w:r>
-        <w:rPr>
-          <w:rFonts w:ascii="Courier New" w:hAnsi="Courier New" w:cs="Courier New"/>
-          <w:sz w:val="16"/>
-          <w:szCs w:val="16"/>
-        </w:rPr>
         <w:t>&gt;</w:t>
       </w:r>
     </w:p>
@@ -784,97 +883,7 @@
           <w:sz w:val="16"/>
           <w:szCs w:val="16"/>
         </w:rPr>
-        <w:t xml:space="preserve">    &lt;</w:t>
-      </w:r>
-      <w:proofErr w:type="gramStart"/>
-      <w:r>
-        <w:rPr>
-          <w:rFonts w:ascii="Courier New" w:hAnsi="Courier New" w:cs="Courier New"/>
-          <w:sz w:val="16"/>
-          <w:szCs w:val="16"/>
-        </w:rPr>
-        <w:t>supportedInfrastructureVersion&gt;</w:t>
-      </w:r>
-      <w:proofErr w:type="gramEnd"/>
-      <w:r>
-        <w:rPr>
-          <w:rFonts w:ascii="Courier New" w:hAnsi="Courier New" w:cs="Courier New"/>
-          <w:sz w:val="16"/>
-          <w:szCs w:val="16"/>
-        </w:rPr>
-        <w:t>3.1&lt;/supportedInfrastructureVersion&gt;</w:t>
-      </w:r>
-    </w:p>
-    <w:p>
-      <w:pPr>
-        <w:pStyle w:val="ListParagraph"/>
-        <w:rPr>
-          <w:rFonts w:ascii="Courier New" w:hAnsi="Courier New" w:cs="Courier New"/>
-          <w:sz w:val="16"/>
-          <w:szCs w:val="16"/>
-        </w:rPr>
-      </w:pPr>
-      <w:r>
-        <w:rPr>
-          <w:rFonts w:ascii="Courier New" w:hAnsi="Courier New" w:cs="Courier New"/>
-          <w:sz w:val="16"/>
-          <w:szCs w:val="16"/>
-        </w:rPr>
-        <w:t xml:space="preserve">  &lt;dataModelNamespace&gt;http://www.sifassociation.org/au/datamodel/3.4&lt;/dataModelNamespace&gt;</w:t>
-      </w:r>
-    </w:p>
-    <w:p>
-      <w:pPr>
-        <w:pStyle w:val="ListParagraph"/>
-        <w:rPr>
-          <w:rFonts w:ascii="Courier New" w:hAnsi="Courier New" w:cs="Courier New"/>
-          <w:sz w:val="16"/>
-          <w:szCs w:val="16"/>
-        </w:rPr>
-      </w:pPr>
-      <w:r>
-        <w:rPr>
-          <w:rFonts w:ascii="Courier New" w:hAnsi="Courier New" w:cs="Courier New"/>
-          <w:sz w:val="16"/>
-          <w:szCs w:val="16"/>
-        </w:rPr>
-        <w:t xml:space="preserve">    &lt;</w:t>
-      </w:r>
-      <w:proofErr w:type="gramStart"/>
-      <w:r>
-        <w:rPr>
-          <w:rFonts w:ascii="Courier New" w:hAnsi="Courier New" w:cs="Courier New"/>
-          <w:sz w:val="16"/>
-          <w:szCs w:val="16"/>
-        </w:rPr>
-        <w:t>transport&gt;</w:t>
-      </w:r>
-      <w:proofErr w:type="gramEnd"/>
-      <w:r>
-        <w:rPr>
-          <w:rFonts w:ascii="Courier New" w:hAnsi="Courier New" w:cs="Courier New"/>
-          <w:sz w:val="16"/>
-          <w:szCs w:val="16"/>
-        </w:rPr>
-        <w:t>REST&lt;/transport&gt;</w:t>
-      </w:r>
-    </w:p>
-    <w:p>
-      <w:pPr>
-        <w:pStyle w:val="ListParagraph"/>
-        <w:rPr>
-          <w:rFonts w:ascii="Courier New" w:hAnsi="Courier New" w:cs="Courier New"/>
-          <w:sz w:val="16"/>
-          <w:szCs w:val="16"/>
-        </w:rPr>
-      </w:pPr>
-      <w:r>
-        <w:rPr>
-          <w:rFonts w:ascii="Courier New" w:hAnsi="Courier New" w:cs="Courier New"/>
-          <w:sz w:val="16"/>
-          <w:szCs w:val="16"/>
-        </w:rPr>
-        <w:t xml:space="preserve">    &lt;</w:t>
+        <w:t xml:space="preserve">      &lt;</w:t>
       </w:r>
       <w:proofErr w:type="spellStart"/>
       <w:proofErr w:type="gramStart"/>
@@ -884,10 +893,36 @@
           <w:sz w:val="16"/>
           <w:szCs w:val="16"/>
         </w:rPr>
-        <w:t>applicationProduct</w:t>
+        <w:t>vendorName</w:t>
       </w:r>
       <w:proofErr w:type="spellEnd"/>
+      <w:r>
+        <w:rPr>
+          <w:rFonts w:ascii="Courier New" w:hAnsi="Courier New" w:cs="Courier New"/>
+          <w:sz w:val="16"/>
+          <w:szCs w:val="16"/>
+        </w:rPr>
+        <w:t>&gt;</w:t>
+      </w:r>
       <w:proofErr w:type="gramEnd"/>
+      <w:r>
+        <w:rPr>
+          <w:rFonts w:ascii="Courier New" w:hAnsi="Courier New" w:cs="Courier New"/>
+          <w:sz w:val="16"/>
+          <w:szCs w:val="16"/>
+        </w:rPr>
+        <w:t>Systemic Pty Ltd&lt;/</w:t>
+      </w:r>
+      <w:proofErr w:type="spellStart"/>
+      <w:r>
+        <w:rPr>
+          <w:rFonts w:ascii="Courier New" w:hAnsi="Courier New" w:cs="Courier New"/>
+          <w:sz w:val="16"/>
+          <w:szCs w:val="16"/>
+        </w:rPr>
+        <w:t>vendorName</w:t>
+      </w:r>
+      <w:proofErr w:type="spellEnd"/>
       <w:r>
         <w:rPr>
           <w:rFonts w:ascii="Courier New" w:hAnsi="Courier New" w:cs="Courier New"/>
@@ -922,70 +957,6 @@
           <w:sz w:val="16"/>
           <w:szCs w:val="16"/>
         </w:rPr>
-        <w:t>vendorName</w:t>
-      </w:r>
-      <w:proofErr w:type="spellEnd"/>
-      <w:r>
-        <w:rPr>
-          <w:rFonts w:ascii="Courier New" w:hAnsi="Courier New" w:cs="Courier New"/>
-          <w:sz w:val="16"/>
-          <w:szCs w:val="16"/>
-        </w:rPr>
-        <w:t>&gt;</w:t>
-      </w:r>
-      <w:proofErr w:type="gramEnd"/>
-      <w:r>
-        <w:rPr>
-          <w:rFonts w:ascii="Courier New" w:hAnsi="Courier New" w:cs="Courier New"/>
-          <w:sz w:val="16"/>
-          <w:szCs w:val="16"/>
-        </w:rPr>
-        <w:t>Systemic Pty Ltd&lt;/</w:t>
-      </w:r>
-      <w:proofErr w:type="spellStart"/>
-      <w:r>
-        <w:rPr>
-          <w:rFonts w:ascii="Courier New" w:hAnsi="Courier New" w:cs="Courier New"/>
-          <w:sz w:val="16"/>
-          <w:szCs w:val="16"/>
-        </w:rPr>
-        <w:t>vendorName</w:t>
-      </w:r>
-      <w:proofErr w:type="spellEnd"/>
-      <w:r>
-        <w:rPr>
-          <w:rFonts w:ascii="Courier New" w:hAnsi="Courier New" w:cs="Courier New"/>
-          <w:sz w:val="16"/>
-          <w:szCs w:val="16"/>
-        </w:rPr>
-        <w:t>&gt;</w:t>
-      </w:r>
-    </w:p>
-    <w:p>
-      <w:pPr>
-        <w:pStyle w:val="ListParagraph"/>
-        <w:rPr>
-          <w:rFonts w:ascii="Courier New" w:hAnsi="Courier New" w:cs="Courier New"/>
-          <w:sz w:val="16"/>
-          <w:szCs w:val="16"/>
-        </w:rPr>
-      </w:pPr>
-      <w:r>
-        <w:rPr>
-          <w:rFonts w:ascii="Courier New" w:hAnsi="Courier New" w:cs="Courier New"/>
-          <w:sz w:val="16"/>
-          <w:szCs w:val="16"/>
-        </w:rPr>
-        <w:t xml:space="preserve">      &lt;</w:t>
-      </w:r>
-      <w:proofErr w:type="spellStart"/>
-      <w:proofErr w:type="gramStart"/>
-      <w:r>
-        <w:rPr>
-          <w:rFonts w:ascii="Courier New" w:hAnsi="Courier New" w:cs="Courier New"/>
-          <w:sz w:val="16"/>
-          <w:szCs w:val="16"/>
-        </w:rPr>
         <w:t>productName</w:t>
       </w:r>
       <w:proofErr w:type="spellEnd"/>
@@ -1044,7 +1015,6 @@
         <w:t xml:space="preserve">      &lt;</w:t>
       </w:r>
       <w:proofErr w:type="spellStart"/>
-      <w:proofErr w:type="gramStart"/>
       <w:r>
         <w:rPr>
           <w:rFonts w:ascii="Courier New" w:hAnsi="Courier New" w:cs="Courier New"/>
@@ -1060,16 +1030,23 @@
           <w:sz w:val="16"/>
           <w:szCs w:val="16"/>
         </w:rPr>
-        <w:t>&gt;</w:t>
-      </w:r>
-      <w:proofErr w:type="gramEnd"/>
-      <w:r>
-        <w:rPr>
-          <w:rFonts w:ascii="Courier New" w:hAnsi="Courier New" w:cs="Courier New"/>
-          <w:sz w:val="16"/>
-          <w:szCs w:val="16"/>
-        </w:rPr>
-        <w:t>0.1alpha&lt;/</w:t>
+        <w:t>&gt;0.</w:t>
+      </w:r>
+      <w:r>
+        <w:rPr>
+          <w:rFonts w:ascii="Courier New" w:hAnsi="Courier New" w:cs="Courier New"/>
+          <w:sz w:val="16"/>
+          <w:szCs w:val="16"/>
+        </w:rPr>
+        <w:t>12.0-beta</w:t>
+      </w:r>
+      <w:r>
+        <w:rPr>
+          <w:rFonts w:ascii="Courier New" w:hAnsi="Courier New" w:cs="Courier New"/>
+          <w:sz w:val="16"/>
+          <w:szCs w:val="16"/>
+        </w:rPr>
+        <w:t>&lt;/</w:t>
       </w:r>
       <w:proofErr w:type="spellStart"/>
       <w:r>
@@ -1323,8 +1300,6 @@
       <w:r>
         <w:fldChar w:fldCharType="end"/>
       </w:r>
-      <w:bookmarkStart w:id="1" w:name="_GoBack"/>
-      <w:bookmarkEnd w:id="1"/>
       <w:r>
         <w:t>. The table below states the name of the property and what it must be set to.</w:t>
       </w:r>
@@ -1920,7 +1895,79 @@
                 <w:sz w:val="20"/>
                 <w:szCs w:val="20"/>
               </w:rPr>
-              <w:t>Basic</w:t>
+              <w:t>Value of “</w:t>
+            </w:r>
+            <w:proofErr w:type="spellStart"/>
+            <w:r>
+              <w:rPr>
+                <w:sz w:val="20"/>
+                <w:szCs w:val="20"/>
+              </w:rPr>
+              <w:t>Auth</w:t>
+            </w:r>
+            <w:proofErr w:type="spellEnd"/>
+            <w:r>
+              <w:rPr>
+                <w:sz w:val="20"/>
+                <w:szCs w:val="20"/>
+              </w:rPr>
+              <w:t xml:space="preserve"> Method</w:t>
+            </w:r>
+            <w:r>
+              <w:rPr>
+                <w:sz w:val="20"/>
+                <w:szCs w:val="20"/>
+              </w:rPr>
+              <w:t xml:space="preserve">” from </w:t>
+            </w:r>
+            <w:r>
+              <w:rPr>
+                <w:sz w:val="20"/>
+                <w:szCs w:val="20"/>
+              </w:rPr>
+              <w:fldChar w:fldCharType="begin"/>
+            </w:r>
+            <w:r>
+              <w:rPr>
+                <w:sz w:val="20"/>
+                <w:szCs w:val="20"/>
+              </w:rPr>
+              <w:instrText xml:space="preserve"> REF _Ref448391935 \h  \* MERGEFORMAT </w:instrText>
+            </w:r>
+            <w:r>
+              <w:rPr>
+                <w:sz w:val="20"/>
+                <w:szCs w:val="20"/>
+              </w:rPr>
+            </w:r>
+            <w:r>
+              <w:rPr>
+                <w:sz w:val="20"/>
+                <w:szCs w:val="20"/>
+              </w:rPr>
+              <w:fldChar w:fldCharType="separate"/>
+            </w:r>
+            <w:r>
+              <w:rPr>
+                <w:sz w:val="20"/>
+                <w:szCs w:val="20"/>
+              </w:rPr>
+              <w:t xml:space="preserve">Figure </w:t>
+            </w:r>
+            <w:r>
+              <w:rPr>
+                <w:noProof/>
+                <w:sz w:val="20"/>
+                <w:szCs w:val="20"/>
+              </w:rPr>
+              <w:t>2</w:t>
+            </w:r>
+            <w:r>
+              <w:rPr>
+                <w:sz w:val="20"/>
+                <w:szCs w:val="20"/>
+              </w:rPr>
+              <w:fldChar w:fldCharType="end"/>
             </w:r>
           </w:p>
         </w:tc>
@@ -3747,7 +3794,7 @@
 </file>
 
 <file path=customXml/itemProps1.xml><?xml version="1.0" encoding="utf-8"?>
-<ds:datastoreItem xmlns:ds="http://schemas.openxmlformats.org/officeDocument/2006/customXml" ds:itemID="{46F609D7-9429-428A-BFC8-5EA81533BB55}">
+<ds:datastoreItem xmlns:ds="http://schemas.openxmlformats.org/officeDocument/2006/customXml" ds:itemID="{F636A429-0FD9-4092-AA2A-B3711EA698CF}">
   <ds:schemaRefs>
     <ds:schemaRef ds:uri="http://schemas.openxmlformats.org/officeDocument/2006/bibliography"/>
   </ds:schemaRefs>

</xml_diff>

<commit_message>
Fixed URL in HITS account details.
</commit_message>
<xml_diff>
--- a/SIF3InfraREST/documentation/UseCases/HITS/SIF3 Framework Consumer and HITS.docx
+++ b/SIF3InfraREST/documentation/UseCases/HITS/SIF3 Framework Consumer and HITS.docx
@@ -26,7 +26,12 @@
     </w:p>
     <w:p>
       <w:r>
-        <w:t>To be able to connect your consumer to HITS you must have a</w:t>
+        <w:t>To be able to connect your consumer t</w:t>
+      </w:r>
+      <w:bookmarkStart w:id="0" w:name="_GoBack"/>
+      <w:bookmarkEnd w:id="0"/>
+      <w:r>
+        <w:t>o HITS you must have a</w:t>
       </w:r>
       <w:r>
         <w:t>n account</w:t>
@@ -46,16 +51,21 @@
       <w:r>
         <w:t xml:space="preserve"> </w:t>
       </w:r>
-      <w:hyperlink r:id="rId7" w:history="1">
-        <w:r>
-          <w:rPr>
-            <w:rStyle w:val="Hyperlink"/>
-          </w:rPr>
-          <w:t>http://hits.nsip.edu.au/dashboard/account.html</w:t>
-        </w:r>
-      </w:hyperlink>
-      <w:r>
-        <w:t xml:space="preserve"> to get to the landing page. </w:t>
+      <w:r>
+        <w:rPr>
+          <w:b/>
+          <w:color w:val="0070C0"/>
+        </w:rPr>
+        <w:t>http://hits.nsip.edu.au/dashboard/start.htmll?id=&lt;someID&gt;</w:t>
+      </w:r>
+      <w:r>
+        <w:rPr>
+          <w:color w:val="0070C0"/>
+        </w:rPr>
+        <w:t xml:space="preserve"> </w:t>
+      </w:r>
+      <w:r>
+        <w:t xml:space="preserve">to get to the landing page. </w:t>
       </w:r>
       <w:proofErr w:type="gramStart"/>
       <w:r>
@@ -94,7 +104,7 @@
                     <pic:cNvPicPr/>
                   </pic:nvPicPr>
                   <pic:blipFill rotWithShape="1">
-                    <a:blip r:embed="rId8">
+                    <a:blip r:embed="rId7">
                       <a:extLst>
                         <a:ext uri="{28A0092B-C50C-407E-A947-70E740481C1C}">
                           <a14:useLocalDpi xmlns:a14="http://schemas.microsoft.com/office/drawing/2010/main" val="0"/>
@@ -136,14 +146,27 @@
       <w:r>
         <w:t xml:space="preserve">Figure </w:t>
       </w:r>
-      <w:fldSimple w:instr=" SEQ Figure \* ARABIC ">
-        <w:r>
-          <w:rPr>
-            <w:noProof/>
-          </w:rPr>
-          <w:t>1</w:t>
-        </w:r>
-      </w:fldSimple>
+      <w:r>
+        <w:fldChar w:fldCharType="begin"/>
+      </w:r>
+      <w:r>
+        <w:instrText xml:space="preserve"> SEQ Figure \* ARABIC </w:instrText>
+      </w:r>
+      <w:r>
+        <w:fldChar w:fldCharType="separate"/>
+      </w:r>
+      <w:r>
+        <w:rPr>
+          <w:noProof/>
+        </w:rPr>
+        <w:t>1</w:t>
+      </w:r>
+      <w:r>
+        <w:rPr>
+          <w:noProof/>
+        </w:rPr>
+        <w:fldChar w:fldCharType="end"/>
+      </w:r>
       <w:r>
         <w:t>: SIF3 HITS Database View</w:t>
       </w:r>
@@ -179,7 +202,7 @@
                     <pic:cNvPicPr/>
                   </pic:nvPicPr>
                   <pic:blipFill rotWithShape="1">
-                    <a:blip r:embed="rId9">
+                    <a:blip r:embed="rId8">
                       <a:extLst>
                         <a:ext uri="{28A0092B-C50C-407E-A947-70E740481C1C}">
                           <a14:useLocalDpi xmlns:a14="http://schemas.microsoft.com/office/drawing/2010/main" val="0"/>
@@ -218,34 +241,19 @@
         <w:pStyle w:val="Caption"/>
         <w:jc w:val="center"/>
       </w:pPr>
-      <w:bookmarkStart w:id="0" w:name="_Ref448391935"/>
-      <w:bookmarkStart w:id="1" w:name="_GoBack"/>
+      <w:bookmarkStart w:id="1" w:name="_Ref448391935"/>
+      <w:r>
+        <w:t xml:space="preserve">Figure </w:t>
+      </w:r>
+      <w:fldSimple w:instr=" SEQ Figure \* ARABIC ">
+        <w:r>
+          <w:rPr>
+            <w:noProof/>
+          </w:rPr>
+          <w:t>2</w:t>
+        </w:r>
+      </w:fldSimple>
       <w:bookmarkEnd w:id="1"/>
-      <w:r>
-        <w:t xml:space="preserve">Figure </w:t>
-      </w:r>
-      <w:r>
-        <w:fldChar w:fldCharType="begin"/>
-      </w:r>
-      <w:r>
-        <w:instrText xml:space="preserve"> SEQ Figure \* ARABIC </w:instrText>
-      </w:r>
-      <w:r>
-        <w:fldChar w:fldCharType="separate"/>
-      </w:r>
-      <w:r>
-        <w:rPr>
-          <w:noProof/>
-        </w:rPr>
-        <w:t>2</w:t>
-      </w:r>
-      <w:r>
-        <w:rPr>
-          <w:noProof/>
-        </w:rPr>
-        <w:fldChar w:fldCharType="end"/>
-      </w:r>
-      <w:bookmarkEnd w:id="0"/>
       <w:r>
         <w:t>: SIF3 HITS Environment Page</w:t>
       </w:r>
@@ -3794,7 +3802,7 @@
 </file>
 
 <file path=customXml/itemProps1.xml><?xml version="1.0" encoding="utf-8"?>
-<ds:datastoreItem xmlns:ds="http://schemas.openxmlformats.org/officeDocument/2006/customXml" ds:itemID="{F636A429-0FD9-4092-AA2A-B3711EA698CF}">
+<ds:datastoreItem xmlns:ds="http://schemas.openxmlformats.org/officeDocument/2006/customXml" ds:itemID="{CFDA2BB7-8C8B-47D0-8A2E-22B291A68E40}">
   <ds:schemaRefs>
     <ds:schemaRef ds:uri="http://schemas.openxmlformats.org/officeDocument/2006/bibliography"/>
   </ds:schemaRefs>

</xml_diff>